<commit_message>
WIP. Add new Sequence diagram & process description
</commit_message>
<xml_diff>
--- a/Текст ВКР.docx
+++ b/Текст ВКР.docx
@@ -4218,21 +4218,7 @@
         <w:rPr>
           <w:lang w:eastAsia="ru-RU"/>
         </w:rPr>
-        <w:t xml:space="preserve">Поскольку SIEM-система обрабатывает десятки, а иногда и сотни тысяч событий в секунду, в её архитектуре нередко используется промежуточный слой — шина или буфер обмена данными, например Apache </w:t>
-      </w:r>
-      <w:proofErr w:type="spellStart"/>
-      <w:r>
-        <w:rPr>
-          <w:lang w:eastAsia="ru-RU"/>
-        </w:rPr>
-        <w:t>Kafka</w:t>
-      </w:r>
-      <w:proofErr w:type="spellEnd"/>
-      <w:r>
-        <w:rPr>
-          <w:lang w:eastAsia="ru-RU"/>
-        </w:rPr>
-        <w:t xml:space="preserve">. Такая шина позволяет эффективно распределять и балансировать потоки логов, обеспечивая </w:t>
+        <w:t xml:space="preserve">Поскольку SIEM-система обрабатывает десятки, а иногда и сотни тысяч событий в секунду, в её архитектуре нередко используется промежуточный слой — шина или буфер обмена данными, например Apache Kafka. Такая шина позволяет эффективно распределять и балансировать потоки логов, обеспечивая </w:t>
       </w:r>
       <w:r>
         <w:rPr>
@@ -4252,19 +4238,11 @@
         </w:rPr>
         <w:t xml:space="preserve">Также </w:t>
       </w:r>
-      <w:proofErr w:type="spellStart"/>
-      <w:r>
-        <w:rPr>
-          <w:lang w:eastAsia="ru-RU"/>
-        </w:rPr>
-        <w:t>Kafka</w:t>
-      </w:r>
-      <w:proofErr w:type="spellEnd"/>
-      <w:r>
-        <w:rPr>
-          <w:lang w:eastAsia="ru-RU"/>
-        </w:rPr>
-        <w:t xml:space="preserve"> играет ключевую роль в обеспечении отказоустойчивости, масштабируемости и надежности обработки данных: она временно хранит события, предотвращая их потерю при высоких нагрузках или сбоях отдельных компонентов SIEM, и позволяет обрабатывать события асинхронно</w:t>
+      <w:r>
+        <w:rPr>
+          <w:lang w:eastAsia="ru-RU"/>
+        </w:rPr>
+        <w:t>Kafka играет ключевую роль в обеспечении отказоустойчивости, масштабируемости и надежности обработки данных: она временно хранит события, предотвращая их потерю при высоких нагрузках или сбоях отдельных компонентов SIEM, и позволяет обрабатывать события асинхронно</w:t>
       </w:r>
       <w:r>
         <w:rPr>
@@ -4301,16 +4279,8 @@
         <w:rPr>
           <w:lang w:eastAsia="ru-RU"/>
         </w:rPr>
-        <w:t xml:space="preserve">Не все источники событий могут напрямую отправлять данные в </w:t>
-      </w:r>
-      <w:proofErr w:type="spellStart"/>
-      <w:r>
-        <w:rPr>
-          <w:lang w:eastAsia="ru-RU"/>
-        </w:rPr>
-        <w:t>Kafka</w:t>
-      </w:r>
-      <w:proofErr w:type="spellEnd"/>
+        <w:t>Не все источники событий могут напрямую отправлять данные в Kafka</w:t>
+      </w:r>
       <w:r>
         <w:rPr>
           <w:lang w:eastAsia="ru-RU"/>
@@ -4369,16 +4339,8 @@
         <w:rPr>
           <w:lang w:eastAsia="ru-RU"/>
         </w:rPr>
-        <w:t xml:space="preserve">и передаёт далее в </w:t>
-      </w:r>
-      <w:proofErr w:type="spellStart"/>
-      <w:r>
-        <w:rPr>
-          <w:lang w:eastAsia="ru-RU"/>
-        </w:rPr>
-        <w:t>Kafka</w:t>
-      </w:r>
-      <w:proofErr w:type="spellEnd"/>
+        <w:t>и передаёт далее в Kafka</w:t>
+      </w:r>
       <w:r>
         <w:rPr>
           <w:lang w:eastAsia="ru-RU"/>
@@ -4969,14 +4931,12 @@
         </w:rPr>
         <w:t xml:space="preserve">, </w:t>
       </w:r>
-      <w:proofErr w:type="spellStart"/>
       <w:r>
         <w:rPr>
           <w:lang w:val="en-US" w:eastAsia="ru-RU"/>
         </w:rPr>
         <w:t>IdM</w:t>
       </w:r>
-      <w:proofErr w:type="spellEnd"/>
       <w:r>
         <w:rPr>
           <w:lang w:eastAsia="ru-RU"/>
@@ -5122,21 +5082,7 @@
         <w:rPr>
           <w:lang w:eastAsia="ru-RU"/>
         </w:rPr>
-        <w:t xml:space="preserve">User </w:t>
-      </w:r>
-      <w:proofErr w:type="spellStart"/>
-      <w:r>
-        <w:rPr>
-          <w:lang w:eastAsia="ru-RU"/>
-        </w:rPr>
-        <w:t>Datagram</w:t>
-      </w:r>
-      <w:proofErr w:type="spellEnd"/>
-      <w:r>
-        <w:rPr>
-          <w:lang w:eastAsia="ru-RU"/>
-        </w:rPr>
-        <w:t xml:space="preserve"> Protocol</w:t>
+        <w:t>User Datagram Protocol</w:t>
       </w:r>
       <w:commentRangeEnd w:id="9"/>
       <w:r>
@@ -5241,21 +5187,7 @@
           <w:lang w:eastAsia="ru-RU"/>
         </w:rPr>
         <w:lastRenderedPageBreak/>
-        <w:t xml:space="preserve">Apache </w:t>
-      </w:r>
-      <w:proofErr w:type="spellStart"/>
-      <w:r>
-        <w:rPr>
-          <w:lang w:eastAsia="ru-RU"/>
-        </w:rPr>
-        <w:t>Kafka</w:t>
-      </w:r>
-      <w:proofErr w:type="spellEnd"/>
-      <w:r>
-        <w:rPr>
-          <w:lang w:eastAsia="ru-RU"/>
-        </w:rPr>
-        <w:t>. Основная задача коллектора заключается в обеспечении совместимости устаревших или ограниченных в плане интеграции систем с современной инфраструктурой SIEM. При этом коллектор не изменяет смысл или содержимое события, а только адаптирует транспортный и форматный уровень передачи данных, что позволяет централизованно и унифицированно обрабатывать логи в SIEM-системе.</w:t>
+        <w:t>Apache Kafka. Основная задача коллектора заключается в обеспечении совместимости устаревших или ограниченных в плане интеграции систем с современной инфраструктурой SIEM. При этом коллектор не изменяет смысл или содержимое события, а только адаптирует транспортный и форматный уровень передачи данных, что позволяет централизованно и унифицированно обрабатывать логи в SIEM-системе.</w:t>
       </w:r>
     </w:p>
     <w:p>
@@ -5268,21 +5200,7 @@
         <w:rPr>
           <w:lang w:eastAsia="ru-RU"/>
         </w:rPr>
-        <w:t xml:space="preserve">Коллектор должен уметь пропускать через себя большой поток данных в единицу времени, оставаясь при этом легковесным и </w:t>
-      </w:r>
-      <w:proofErr w:type="spellStart"/>
-      <w:r>
-        <w:rPr>
-          <w:lang w:eastAsia="ru-RU"/>
-        </w:rPr>
-        <w:t>нересурсозатратным</w:t>
-      </w:r>
-      <w:proofErr w:type="spellEnd"/>
-      <w:r>
-        <w:rPr>
-          <w:lang w:eastAsia="ru-RU"/>
-        </w:rPr>
-        <w:t>. Среди инструментов</w:t>
+        <w:t>Коллектор должен уметь пропускать через себя большой поток данных в единицу времени, оставаясь при этом легковесным и нересурсозатратным. Среди инструментов</w:t>
       </w:r>
       <w:r>
         <w:rPr>
@@ -5305,32 +5223,26 @@
     </w:p>
     <w:p>
       <w:commentRangeStart w:id="12"/>
-      <w:proofErr w:type="spellStart"/>
       <w:r>
         <w:t>Filebeat</w:t>
       </w:r>
-      <w:proofErr w:type="spellEnd"/>
       <w:r>
         <w:t>;</w:t>
       </w:r>
     </w:p>
     <w:p>
-      <w:proofErr w:type="spellStart"/>
       <w:r>
         <w:t>FluentD</w:t>
       </w:r>
-      <w:proofErr w:type="spellEnd"/>
       <w:r>
         <w:t>;</w:t>
       </w:r>
     </w:p>
     <w:p>
-      <w:proofErr w:type="spellStart"/>
       <w:r>
         <w:t>Vector.dev</w:t>
       </w:r>
       <w:commentRangeEnd w:id="12"/>
-      <w:proofErr w:type="spellEnd"/>
       <w:r>
         <w:rPr>
           <w:rStyle w:val="aff"/>
@@ -5384,17 +5296,9 @@
         <w:rPr>
           <w:lang w:eastAsia="ru-RU"/>
         </w:rPr>
-        <w:t xml:space="preserve">Apache </w:t>
-      </w:r>
-      <w:proofErr w:type="spellStart"/>
-      <w:r>
-        <w:rPr>
-          <w:lang w:eastAsia="ru-RU"/>
-        </w:rPr>
-        <w:t>Kafka</w:t>
+        <w:t>Apache Kafka</w:t>
       </w:r>
       <w:commentRangeEnd w:id="15"/>
-      <w:proofErr w:type="spellEnd"/>
       <w:r>
         <w:rPr>
           <w:rStyle w:val="aff"/>
@@ -5405,21 +5309,7 @@
         <w:rPr>
           <w:lang w:eastAsia="ru-RU"/>
         </w:rPr>
-        <w:t xml:space="preserve"> — это распределённая платформа потоковой передачи данных, предназначенная для обработки и передачи больших объёмов сообщений в режиме реального времени. В контексте (SIEM) </w:t>
-      </w:r>
-      <w:proofErr w:type="spellStart"/>
-      <w:r>
-        <w:rPr>
-          <w:lang w:eastAsia="ru-RU"/>
-        </w:rPr>
-        <w:t>Kafka</w:t>
-      </w:r>
-      <w:proofErr w:type="spellEnd"/>
-      <w:r>
-        <w:rPr>
-          <w:lang w:eastAsia="ru-RU"/>
-        </w:rPr>
-        <w:t xml:space="preserve"> играет ключевую роль в обеспечении надёжной и масштабируемой доставки логов от коллекторов к </w:t>
+        <w:t xml:space="preserve"> — это распределённая платформа потоковой передачи данных, предназначенная для обработки и передачи больших объёмов сообщений в режиме реального времени. В контексте (SIEM) Kafka играет ключевую роль в обеспечении надёжной и масштабируемой доставки логов от коллекторов к </w:t>
       </w:r>
       <w:r>
         <w:rPr>
@@ -5525,21 +5415,7 @@
         <w:rPr>
           <w:lang w:eastAsia="ru-RU"/>
         </w:rPr>
-        <w:t xml:space="preserve">. Каждый топик может быть разделён на несколько </w:t>
-      </w:r>
-      <w:proofErr w:type="spellStart"/>
-      <w:r>
-        <w:rPr>
-          <w:lang w:eastAsia="ru-RU"/>
-        </w:rPr>
-        <w:t>партиций</w:t>
-      </w:r>
-      <w:proofErr w:type="spellEnd"/>
-      <w:r>
-        <w:rPr>
-          <w:lang w:eastAsia="ru-RU"/>
-        </w:rPr>
-        <w:t xml:space="preserve"> </w:t>
+        <w:t xml:space="preserve">. Каждый топик может быть разделён на несколько партиций </w:t>
       </w:r>
       <w:r>
         <w:rPr>
@@ -5588,57 +5464,79 @@
         <w:rPr>
           <w:lang w:eastAsia="ru-RU"/>
         </w:rPr>
-        <w:t xml:space="preserve">Apache </w:t>
-      </w:r>
-      <w:proofErr w:type="spellStart"/>
-      <w:r>
-        <w:rPr>
-          <w:lang w:eastAsia="ru-RU"/>
+        <w:t xml:space="preserve">Apache Kafka представляют собой сущности, которые взаимодействуют с кластером, выполняя операции чтения, записи и администрирования. </w:t>
+      </w:r>
+      <w:r>
+        <w:rPr>
+          <w:lang w:eastAsia="ru-RU"/>
+        </w:rPr>
+        <w:t>Обычно,</w:t>
+      </w:r>
+      <w:r>
+        <w:rPr>
+          <w:lang w:eastAsia="ru-RU"/>
+        </w:rPr>
+        <w:t xml:space="preserve"> пользователи в </w:t>
+      </w:r>
+      <w:r>
+        <w:rPr>
+          <w:lang w:val="en-US" w:eastAsia="ru-RU"/>
         </w:rPr>
         <w:t>Kafka</w:t>
       </w:r>
-      <w:proofErr w:type="spellEnd"/>
-      <w:r>
-        <w:rPr>
-          <w:lang w:eastAsia="ru-RU"/>
-        </w:rPr>
-        <w:t xml:space="preserve"> представляют собой сущности, которые взаимодействуют с кластером, выполняя операции чтения, записи и администрирования. </w:t>
-      </w:r>
-      <w:r>
-        <w:rPr>
-          <w:lang w:eastAsia="ru-RU"/>
-        </w:rPr>
-        <w:t>Обычно,</w:t>
-      </w:r>
-      <w:r>
-        <w:rPr>
-          <w:lang w:eastAsia="ru-RU"/>
-        </w:rPr>
-        <w:t xml:space="preserve"> пользователи в </w:t>
+      <w:r>
+        <w:rPr>
+          <w:lang w:eastAsia="ru-RU"/>
+        </w:rPr>
+        <w:t xml:space="preserve"> </w:t>
+      </w:r>
+      <w:r>
+        <w:rPr>
+          <w:lang w:eastAsia="ru-RU"/>
+        </w:rPr>
+        <w:t xml:space="preserve">разграничены по ролям, и </w:t>
+      </w:r>
+      <w:r>
+        <w:rPr>
+          <w:lang w:eastAsia="ru-RU"/>
+        </w:rPr>
+        <w:t>пользователей, которые читают данные из топика (или топиков) называют «консьюмер»</w:t>
+      </w:r>
+      <w:r>
+        <w:rPr>
+          <w:lang w:eastAsia="ru-RU"/>
+        </w:rPr>
+        <w:t xml:space="preserve"> (</w:t>
+      </w:r>
+      <w:r>
+        <w:rPr>
+          <w:lang w:eastAsia="ru-RU"/>
+        </w:rPr>
+        <w:t xml:space="preserve">англ. </w:t>
       </w:r>
       <w:r>
         <w:rPr>
           <w:lang w:val="en-US" w:eastAsia="ru-RU"/>
         </w:rPr>
-        <w:t>Kafka</w:t>
-      </w:r>
-      <w:r>
-        <w:rPr>
-          <w:lang w:eastAsia="ru-RU"/>
-        </w:rPr>
-        <w:t xml:space="preserve"> </w:t>
-      </w:r>
-      <w:r>
-        <w:rPr>
-          <w:lang w:eastAsia="ru-RU"/>
-        </w:rPr>
-        <w:t xml:space="preserve">разграничены по ролям, и </w:t>
-      </w:r>
-      <w:r>
-        <w:rPr>
-          <w:lang w:eastAsia="ru-RU"/>
-        </w:rPr>
-        <w:t>пользователей, которые читают данные из топика (или топиков) называют «консьюмер»</w:t>
+        <w:t>consumer</w:t>
+      </w:r>
+      <w:r>
+        <w:rPr>
+          <w:lang w:eastAsia="ru-RU"/>
+        </w:rPr>
+        <w:t>)</w:t>
+      </w:r>
+      <w:r>
+        <w:rPr>
+          <w:lang w:eastAsia="ru-RU"/>
+        </w:rPr>
+        <w:t>, а п</w:t>
+      </w:r>
+      <w:r>
+        <w:rPr>
+          <w:lang w:eastAsia="ru-RU"/>
+        </w:rPr>
+        <w:t>ользователей, которые пишут данные в топик</w:t>
       </w:r>
       <w:r>
         <w:rPr>
@@ -5650,63 +5548,13 @@
         <w:rPr>
           <w:lang w:eastAsia="ru-RU"/>
         </w:rPr>
-        <w:t xml:space="preserve">англ. </w:t>
-      </w:r>
-      <w:r>
-        <w:rPr>
-          <w:lang w:val="en-US" w:eastAsia="ru-RU"/>
-        </w:rPr>
-        <w:t>consumer</w:t>
-      </w:r>
-      <w:r>
-        <w:rPr>
-          <w:lang w:eastAsia="ru-RU"/>
-        </w:rPr>
-        <w:t>)</w:t>
-      </w:r>
-      <w:r>
-        <w:rPr>
-          <w:lang w:eastAsia="ru-RU"/>
-        </w:rPr>
-        <w:t>, а п</w:t>
-      </w:r>
-      <w:r>
-        <w:rPr>
-          <w:lang w:eastAsia="ru-RU"/>
-        </w:rPr>
-        <w:t>ользователей, которые пишут данные в топик</w:t>
-      </w:r>
-      <w:r>
-        <w:rPr>
-          <w:lang w:eastAsia="ru-RU"/>
-        </w:rPr>
-        <w:t xml:space="preserve"> (</w:t>
-      </w:r>
-      <w:r>
-        <w:rPr>
-          <w:lang w:eastAsia="ru-RU"/>
-        </w:rPr>
         <w:t>или топики)</w:t>
       </w:r>
       <w:r>
         <w:rPr>
           <w:lang w:eastAsia="ru-RU"/>
         </w:rPr>
-        <w:t xml:space="preserve"> называют «</w:t>
-      </w:r>
-      <w:proofErr w:type="spellStart"/>
-      <w:r>
-        <w:rPr>
-          <w:lang w:eastAsia="ru-RU"/>
-        </w:rPr>
-        <w:t>продьюсер</w:t>
-      </w:r>
-      <w:proofErr w:type="spellEnd"/>
-      <w:r>
-        <w:rPr>
-          <w:lang w:eastAsia="ru-RU"/>
-        </w:rPr>
-        <w:t xml:space="preserve">» (англ. </w:t>
+        <w:t xml:space="preserve"> называют «продьюсер» (англ. </w:t>
       </w:r>
       <w:r>
         <w:rPr>
@@ -5754,35 +5602,7 @@
         <w:rPr>
           <w:lang w:eastAsia="ru-RU"/>
         </w:rPr>
-        <w:t>Парсер, или нормализатор логов, — это компонент, который получает сырые события (</w:t>
-      </w:r>
-      <w:proofErr w:type="spellStart"/>
-      <w:r>
-        <w:rPr>
-          <w:lang w:eastAsia="ru-RU"/>
-        </w:rPr>
-        <w:t>логи</w:t>
-      </w:r>
-      <w:proofErr w:type="spellEnd"/>
-      <w:r>
-        <w:rPr>
-          <w:lang w:eastAsia="ru-RU"/>
-        </w:rPr>
-        <w:t xml:space="preserve">) из </w:t>
-      </w:r>
-      <w:proofErr w:type="spellStart"/>
-      <w:r>
-        <w:rPr>
-          <w:lang w:eastAsia="ru-RU"/>
-        </w:rPr>
-        <w:t>Kafka</w:t>
-      </w:r>
-      <w:proofErr w:type="spellEnd"/>
-      <w:r>
-        <w:rPr>
-          <w:lang w:eastAsia="ru-RU"/>
-        </w:rPr>
-        <w:t xml:space="preserve">, анализирует их структуру и формат, и преобразует в </w:t>
+        <w:t xml:space="preserve">Парсер, или нормализатор логов, — это компонент, который получает сырые события (логи) из Kafka, анализирует их структуру и формат, и преобразует в </w:t>
       </w:r>
       <w:r>
         <w:rPr>
@@ -5893,35 +5713,7 @@
         <w:rPr>
           <w:lang w:eastAsia="ru-RU"/>
         </w:rPr>
-        <w:t xml:space="preserve">В качестве СХЛ могут использоваться как коммерческие решения, так и </w:t>
-      </w:r>
-      <w:proofErr w:type="spellStart"/>
-      <w:r>
-        <w:rPr>
-          <w:lang w:eastAsia="ru-RU"/>
-        </w:rPr>
-        <w:t>open-source</w:t>
-      </w:r>
-      <w:proofErr w:type="spellEnd"/>
-      <w:r>
-        <w:rPr>
-          <w:lang w:eastAsia="ru-RU"/>
-        </w:rPr>
-        <w:t xml:space="preserve"> инструменты. Одним из наиболее популярных решений с открытым исходным кодом является </w:t>
-      </w:r>
-      <w:proofErr w:type="spellStart"/>
-      <w:r>
-        <w:rPr>
-          <w:lang w:eastAsia="ru-RU"/>
-        </w:rPr>
-        <w:t>Elasticsearch</w:t>
-      </w:r>
-      <w:proofErr w:type="spellEnd"/>
-      <w:r>
-        <w:rPr>
-          <w:lang w:eastAsia="ru-RU"/>
-        </w:rPr>
-        <w:t>. Он обеспечивает полнотекстовый поиск, гибкую фильтрацию и масштабируемое хранение данных.</w:t>
+        <w:t>В качестве СХЛ могут использоваться как коммерческие решения, так и open-source инструменты. Одним из наиболее популярных решений с открытым исходным кодом является Elasticsearch. Он обеспечивает полнотекстовый поиск, гибкую фильтрацию и масштабируемое хранение данных.</w:t>
       </w:r>
     </w:p>
     <w:p>
@@ -6019,21 +5811,7 @@
         <w:rPr>
           <w:lang w:eastAsia="ru-RU"/>
         </w:rPr>
-        <w:t>Корреляторы могут быть основаны как на простых правилах, так и на более сложных алгоритмах машинного обучения или поведенческого анализа. Результатом работы коррелятора являются сигналы (</w:t>
-      </w:r>
-      <w:proofErr w:type="spellStart"/>
-      <w:r>
-        <w:rPr>
-          <w:lang w:eastAsia="ru-RU"/>
-        </w:rPr>
-        <w:t>алерты</w:t>
-      </w:r>
-      <w:proofErr w:type="spellEnd"/>
-      <w:r>
-        <w:rPr>
-          <w:lang w:eastAsia="ru-RU"/>
-        </w:rPr>
-        <w:t>), которые поступают в SOAR-систему для последующего автоматического реагирования или передачи специалистам для анализа.</w:t>
+        <w:t>Корреляторы могут быть основаны как на простых правилах, так и на более сложных алгоритмах машинного обучения или поведенческого анализа. Результатом работы коррелятора являются сигналы (алерты), которые поступают в SOAR-систему для последующего автоматического реагирования или передачи специалистам для анализа.</w:t>
       </w:r>
     </w:p>
     <w:p>
@@ -6063,14 +5841,25 @@
           <w:lang w:eastAsia="ru-RU"/>
         </w:rPr>
       </w:pPr>
-      <w:bookmarkStart w:id="22" w:name="_Toc195898872"/>
-      <w:r>
-        <w:rPr>
-          <w:lang w:eastAsia="ru-RU"/>
-        </w:rPr>
-        <w:t>Настройка приема логов из источника</w:t>
-      </w:r>
-      <w:bookmarkEnd w:id="22"/>
+      <w:bookmarkStart w:id="22" w:name="_Toc195898873"/>
+      <w:r>
+        <w:rPr>
+          <w:lang w:eastAsia="ru-RU"/>
+        </w:rPr>
+        <w:t xml:space="preserve">Существующий процесс настройки </w:t>
+      </w:r>
+      <w:r>
+        <w:rPr>
+          <w:lang w:eastAsia="ru-RU"/>
+        </w:rPr>
+        <w:t>приема</w:t>
+      </w:r>
+      <w:r>
+        <w:rPr>
+          <w:lang w:eastAsia="ru-RU"/>
+        </w:rPr>
+        <w:t xml:space="preserve"> логов</w:t>
+      </w:r>
     </w:p>
     <w:p>
       <w:pPr>
@@ -6082,112 +5871,1290 @@
         <w:rPr>
           <w:lang w:eastAsia="ru-RU"/>
         </w:rPr>
-        <w:t>Для того, чтобы настроить прием логов из источника, необходимо корректно выстроить цепь от источника логов до СХЛ. Это значит, что необходимо получить данные, нормализовать их и отправить в СХЛ. На этапе сбора данных шаги могут различаться</w:t>
+        <w:t>Для того, чтобы настроить прием логов из источника, необходимо корректно выстроить цепь от источника логов до СХЛ. Это значит, что необходимо получить данные, нормализовать их и отправить в СХЛ.</w:t>
       </w:r>
     </w:p>
     <w:p>
       <w:pPr>
-        <w:rPr>
-          <w:lang w:eastAsia="ru-RU"/>
-        </w:rPr>
-      </w:pPr>
-      <w:commentRangeStart w:id="23"/>
-      <w:r>
-        <w:rPr>
-          <w:lang w:val="en-US" w:eastAsia="ru-RU"/>
-        </w:rPr>
-        <w:t>TODO</w:t>
-      </w:r>
-      <w:r>
-        <w:rPr>
-          <w:lang w:eastAsia="ru-RU"/>
-        </w:rPr>
-        <w:t xml:space="preserve"> </w:t>
-      </w:r>
-      <w:r>
-        <w:rPr>
-          <w:lang w:eastAsia="ru-RU"/>
-        </w:rPr>
-        <w:t xml:space="preserve">Диаграмма с </w:t>
-      </w:r>
-      <w:r>
-        <w:rPr>
-          <w:lang w:val="en-US" w:eastAsia="ru-RU"/>
-        </w:rPr>
-        <w:t>if</w:t>
-      </w:r>
-      <w:r>
-        <w:rPr>
-          <w:lang w:eastAsia="ru-RU"/>
-        </w:rPr>
-        <w:t>-</w:t>
-      </w:r>
-      <w:r>
-        <w:rPr>
-          <w:lang w:val="en-US" w:eastAsia="ru-RU"/>
-        </w:rPr>
-        <w:t>else</w:t>
-      </w:r>
-      <w:r>
-        <w:rPr>
-          <w:lang w:eastAsia="ru-RU"/>
-        </w:rPr>
-        <w:t xml:space="preserve"> и как делать, если источник умеет писать в </w:t>
-      </w:r>
-      <w:r>
-        <w:rPr>
-          <w:lang w:val="en-US" w:eastAsia="ru-RU"/>
-        </w:rPr>
-        <w:t>Kafka</w:t>
-      </w:r>
-      <w:r>
-        <w:rPr>
-          <w:lang w:eastAsia="ru-RU"/>
-        </w:rPr>
-        <w:t xml:space="preserve">, </w:t>
-      </w:r>
-      <w:r>
-        <w:rPr>
-          <w:lang w:eastAsia="ru-RU"/>
-        </w:rPr>
-        <w:t>умеет отправлять данные по сети, или умеет хранить локально и</w:t>
-      </w:r>
-      <w:r>
-        <w:rPr>
-          <w:lang w:eastAsia="ru-RU"/>
-        </w:rPr>
-        <w:t xml:space="preserve"> делай, что хочешь</w:t>
-      </w:r>
-      <w:r>
-        <w:rPr>
-          <w:lang w:eastAsia="ru-RU"/>
-        </w:rPr>
-        <w:t xml:space="preserve">. </w:t>
-      </w:r>
-      <w:commentRangeEnd w:id="23"/>
-      <w:r>
-        <w:rPr>
-          <w:rStyle w:val="aff"/>
-        </w:rPr>
-        <w:commentReference w:id="23"/>
+        <w:pStyle w:val="30"/>
+        <w:rPr>
+          <w:lang w:eastAsia="ru-RU"/>
+        </w:rPr>
+      </w:pPr>
+      <w:r>
+        <w:rPr>
+          <w:lang w:eastAsia="ru-RU"/>
+        </w:rPr>
+        <w:lastRenderedPageBreak/>
+        <w:t>Описание наиболее распространенного бизнес-процесса</w:t>
       </w:r>
     </w:p>
     <w:p>
       <w:pPr>
+        <w:pStyle w:val="afb"/>
+      </w:pPr>
+      <w:r>
+        <w:rPr>
+          <w:noProof/>
+        </w:rPr>
+        <w:drawing>
+          <wp:inline distT="0" distB="0" distL="0" distR="0" wp14:anchorId="368E9123" wp14:editId="1662BD64">
+            <wp:extent cx="5939337" cy="3152140"/>
+            <wp:effectExtent l="0" t="0" r="4445" b="0"/>
+            <wp:docPr id="1" name="Рисунок 1"/>
+            <wp:cNvGraphicFramePr>
+              <a:graphicFrameLocks xmlns:a="http://schemas.openxmlformats.org/drawingml/2006/main" noChangeAspect="1"/>
+            </wp:cNvGraphicFramePr>
+            <a:graphic xmlns:a="http://schemas.openxmlformats.org/drawingml/2006/main">
+              <a:graphicData uri="http://schemas.openxmlformats.org/drawingml/2006/picture">
+                <pic:pic xmlns:pic="http://schemas.openxmlformats.org/drawingml/2006/picture">
+                  <pic:nvPicPr>
+                    <pic:cNvPr id="1" name="Рисунок 1"/>
+                    <pic:cNvPicPr>
+                      <a:picLocks noChangeAspect="1" noChangeArrowheads="1"/>
+                    </pic:cNvPicPr>
+                  </pic:nvPicPr>
+                  <pic:blipFill>
+                    <a:blip r:embed="rId13" cstate="print">
+                      <a:extLst>
+                        <a:ext uri="{28A0092B-C50C-407E-A947-70E740481C1C}">
+                          <a14:useLocalDpi xmlns:a14="http://schemas.microsoft.com/office/drawing/2010/main" val="0"/>
+                        </a:ext>
+                      </a:extLst>
+                    </a:blip>
+                    <a:stretch>
+                      <a:fillRect/>
+                    </a:stretch>
+                  </pic:blipFill>
+                  <pic:spPr bwMode="auto">
+                    <a:xfrm>
+                      <a:off x="0" y="0"/>
+                      <a:ext cx="5939337" cy="3152140"/>
+                    </a:xfrm>
+                    <a:prstGeom prst="rect">
+                      <a:avLst/>
+                    </a:prstGeom>
+                    <a:noFill/>
+                    <a:ln>
+                      <a:noFill/>
+                    </a:ln>
+                  </pic:spPr>
+                </pic:pic>
+              </a:graphicData>
+            </a:graphic>
+          </wp:inline>
+        </w:drawing>
+      </w:r>
+    </w:p>
+    <w:p>
+      <w:pPr>
+        <w:pStyle w:val="ac"/>
+        <w:rPr>
+          <w:rFonts w:eastAsia="Times New Roman" w:cs="Times New Roman"/>
+          <w:szCs w:val="24"/>
+          <w:lang w:eastAsia="ru-RU"/>
+          <w14:ligatures w14:val="none"/>
+        </w:rPr>
+      </w:pPr>
+      <w:r>
+        <w:t xml:space="preserve">Рисунок </w:t>
+      </w:r>
+      <w:r>
+        <w:fldChar w:fldCharType="begin"/>
+      </w:r>
+      <w:r>
+        <w:instrText xml:space="preserve"> SEQ Рисунок \* ARABIC </w:instrText>
+      </w:r>
+      <w:r>
+        <w:fldChar w:fldCharType="separate"/>
+      </w:r>
+      <w:r>
+        <w:rPr>
+          <w:noProof/>
+        </w:rPr>
+        <w:t>2</w:t>
+      </w:r>
+      <w:r>
+        <w:fldChar w:fldCharType="end"/>
+      </w:r>
+      <w:r>
+        <w:t xml:space="preserve"> – Процесс настройки сбора логов с источника с использованием сетевого коллектора</w:t>
+      </w:r>
+    </w:p>
+    <w:p>
+      <w:pPr>
+        <w:rPr>
+          <w:lang w:eastAsia="ru-RU"/>
+        </w:rPr>
+      </w:pPr>
+      <w:r>
+        <w:rPr>
+          <w:lang w:eastAsia="ru-RU"/>
+        </w:rPr>
+        <w:t xml:space="preserve">На рисунке 2 представлен наиболее распространенный процесс настройки сбора логов. Под «наиболее распространенным» я подразумеваю, что он не содержит краевых случаев, например, когда источник умеет писать напрямую в </w:t>
+      </w:r>
+      <w:r>
+        <w:rPr>
+          <w:lang w:val="en-US" w:eastAsia="ru-RU"/>
+        </w:rPr>
+        <w:t>Kafka</w:t>
+      </w:r>
+      <w:r>
+        <w:rPr>
+          <w:lang w:eastAsia="ru-RU"/>
+        </w:rPr>
+        <w:t>,</w:t>
+      </w:r>
+      <w:r>
+        <w:rPr>
+          <w:lang w:eastAsia="ru-RU"/>
+        </w:rPr>
+        <w:t xml:space="preserve"> когда коллектор сам вычитывает логи из базы данных источника </w:t>
+      </w:r>
+      <w:r>
+        <w:rPr>
+          <w:lang w:val="en-US" w:eastAsia="ru-RU"/>
+        </w:rPr>
+        <w:t>SQL</w:t>
+      </w:r>
+      <w:r>
+        <w:rPr>
+          <w:lang w:eastAsia="ru-RU"/>
+        </w:rPr>
+        <w:t>-запросами или когда на один из запросов согласования приходит отказ</w:t>
+      </w:r>
+      <w:r>
+        <w:rPr>
+          <w:rStyle w:val="affb"/>
+          <w:lang w:eastAsia="ru-RU"/>
+        </w:rPr>
+        <w:footnoteReference w:id="1"/>
+      </w:r>
+      <w:r>
+        <w:rPr>
+          <w:lang w:eastAsia="ru-RU"/>
+        </w:rPr>
+        <w:t xml:space="preserve"> </w:t>
+      </w:r>
+    </w:p>
+    <w:p>
+      <w:pPr>
+        <w:rPr>
+          <w:lang w:eastAsia="ru-RU"/>
+        </w:rPr>
+      </w:pPr>
+      <w:r>
+        <w:rPr>
+          <w:lang w:eastAsia="ru-RU"/>
+        </w:rPr>
+        <w:t xml:space="preserve">Для настройки сбора логов в таком процессе необходимо настроить коллектор, топик, в который будет писать данные коллектор, и парсер, который будет перекладывать события из </w:t>
+      </w:r>
+      <w:r>
+        <w:t>топика</w:t>
+      </w:r>
+      <w:r>
+        <w:t xml:space="preserve"> </w:t>
+      </w:r>
+      <w:r>
+        <w:t>в</w:t>
+      </w:r>
+      <w:r>
+        <w:rPr>
+          <w:lang w:eastAsia="ru-RU"/>
+        </w:rPr>
+        <w:t xml:space="preserve"> систему хранения логов.</w:t>
+      </w:r>
+    </w:p>
+    <w:p>
+      <w:pPr>
+        <w:pStyle w:val="40"/>
+        <w:rPr>
+          <w:lang w:eastAsia="ru-RU"/>
+        </w:rPr>
+      </w:pPr>
+      <w:r>
+        <w:rPr>
+          <w:lang w:eastAsia="ru-RU"/>
+        </w:rPr>
+        <w:t>Создание коллектора</w:t>
+      </w:r>
+    </w:p>
+    <w:p>
+      <w:pPr>
+        <w:rPr>
+          <w:lang w:eastAsia="ru-RU"/>
+        </w:rPr>
+      </w:pPr>
+      <w:r>
+        <w:rPr>
+          <w:lang w:eastAsia="ru-RU"/>
+        </w:rPr>
+        <w:t xml:space="preserve">Создание любого коллектора подразумевает создание конфигурационного файла самого коллектора, который включает в себя поля «входа» и «выхода», определяющие, откуда коллектор получает данные и куда он их передает. </w:t>
+      </w:r>
+    </w:p>
+    <w:p>
+      <w:pPr>
+        <w:rPr>
+          <w:lang w:eastAsia="ru-RU"/>
+        </w:rPr>
+      </w:pPr>
+      <w:r>
+        <w:rPr>
+          <w:lang w:eastAsia="ru-RU"/>
+        </w:rPr>
+        <w:t xml:space="preserve">Коллектор, получающий данные по сети, работает как сервер с открытым </w:t>
+      </w:r>
+      <w:r>
+        <w:rPr>
+          <w:lang w:val="en-US" w:eastAsia="ru-RU"/>
+        </w:rPr>
+        <w:t>TCP</w:t>
+      </w:r>
+      <w:r>
+        <w:rPr>
+          <w:lang w:eastAsia="ru-RU"/>
+        </w:rPr>
+        <w:t xml:space="preserve"> </w:t>
+      </w:r>
+      <w:r>
+        <w:rPr>
+          <w:lang w:eastAsia="ru-RU"/>
+        </w:rPr>
+        <w:t xml:space="preserve">или </w:t>
+      </w:r>
+      <w:r>
+        <w:rPr>
+          <w:lang w:val="en-US" w:eastAsia="ru-RU"/>
+        </w:rPr>
+        <w:t>UDP</w:t>
+      </w:r>
+      <w:r>
+        <w:rPr>
+          <w:lang w:eastAsia="ru-RU"/>
+        </w:rPr>
+        <w:t xml:space="preserve"> </w:t>
+      </w:r>
+      <w:r>
+        <w:rPr>
+          <w:lang w:eastAsia="ru-RU"/>
+        </w:rPr>
+        <w:t xml:space="preserve">портом. Все сетевые коллекторы размещены на виртуальных машинах в разных дата-центрах так, что каждый коллектор представлен на каждой виртуальной машине. Такой подход упрощает управление, так как все коллекторы находятся в одном месте и управляются из одного места, а также обеспечивает повышенную отказоустойчивость, так </w:t>
+      </w:r>
+      <w:r>
+        <w:rPr>
+          <w:lang w:eastAsia="ru-RU"/>
+        </w:rPr>
+        <w:lastRenderedPageBreak/>
+        <w:t xml:space="preserve">как трафик до коллекторов, особенно по </w:t>
+      </w:r>
+      <w:r>
+        <w:rPr>
+          <w:lang w:val="en-US" w:eastAsia="ru-RU"/>
+        </w:rPr>
+        <w:t>TCP</w:t>
+      </w:r>
+      <w:r>
+        <w:rPr>
+          <w:lang w:eastAsia="ru-RU"/>
+        </w:rPr>
+        <w:t xml:space="preserve"> и </w:t>
+      </w:r>
+      <w:r>
+        <w:rPr>
+          <w:lang w:val="en-US" w:eastAsia="ru-RU"/>
+        </w:rPr>
+        <w:t>TCP</w:t>
+      </w:r>
+      <w:r>
+        <w:rPr>
+          <w:lang w:eastAsia="ru-RU"/>
+        </w:rPr>
+        <w:t>-</w:t>
+      </w:r>
+      <w:r>
+        <w:rPr>
+          <w:lang w:val="en-US" w:eastAsia="ru-RU"/>
+        </w:rPr>
+        <w:t>based</w:t>
+      </w:r>
+      <w:r>
+        <w:rPr>
+          <w:lang w:eastAsia="ru-RU"/>
+        </w:rPr>
+        <w:t xml:space="preserve"> </w:t>
+      </w:r>
+      <w:r>
+        <w:rPr>
+          <w:lang w:eastAsia="ru-RU"/>
+        </w:rPr>
+        <w:t>протоколам, поддается балансировке.</w:t>
+      </w:r>
+    </w:p>
+    <w:p>
+      <w:pPr>
+        <w:rPr>
+          <w:lang w:eastAsia="ru-RU"/>
+        </w:rPr>
+      </w:pPr>
+      <w:r>
+        <w:rPr>
+          <w:lang w:eastAsia="ru-RU"/>
+        </w:rPr>
+        <w:t xml:space="preserve">Из-за того, что на одной машине работает сразу несколько коллекторов, работающих как сервер, необходимо выделить уникальный порт под каждый коллектор. Определение, какой порт будет занимать тот или иной коллектор определяется вручную на этапе написания конфигурации. </w:t>
+      </w:r>
+      <w:r>
+        <w:rPr>
+          <w:lang w:val="en-US" w:eastAsia="ru-RU"/>
+        </w:rPr>
+        <w:t>SRE</w:t>
+      </w:r>
+      <w:r>
+        <w:rPr>
+          <w:lang w:eastAsia="ru-RU"/>
+        </w:rPr>
+        <w:t xml:space="preserve"> </w:t>
+      </w:r>
+      <w:r>
+        <w:rPr>
+          <w:lang w:eastAsia="ru-RU"/>
+        </w:rPr>
+        <w:t>инженер, сверяясь с репозиторием с конфигурациями коллекторов, ищет минимальный свободный порт и прописывает его. Конечно, порт можно выбирать и случайным образом, но мы придерживаемся того, что последовательное резервирование портов выглядит более «аккуратно».</w:t>
+      </w:r>
+    </w:p>
+    <w:p>
+      <w:pPr>
+        <w:rPr>
+          <w:lang w:eastAsia="ru-RU"/>
+        </w:rPr>
+      </w:pPr>
+      <w:r>
+        <w:rPr>
+          <w:lang w:eastAsia="ru-RU"/>
+        </w:rPr>
+        <w:t xml:space="preserve">На «выходе» коллектор всегда передает данные в </w:t>
+      </w:r>
+      <w:r>
+        <w:rPr>
+          <w:lang w:val="en-US" w:eastAsia="ru-RU"/>
+        </w:rPr>
+        <w:t>Kafka</w:t>
+      </w:r>
+      <w:r>
+        <w:rPr>
+          <w:lang w:eastAsia="ru-RU"/>
+        </w:rPr>
+        <w:t xml:space="preserve">. </w:t>
+      </w:r>
+      <w:r>
+        <w:rPr>
+          <w:lang w:eastAsia="ru-RU"/>
+        </w:rPr>
+        <w:t xml:space="preserve">Для отправки данных в топик </w:t>
+      </w:r>
+      <w:r>
+        <w:rPr>
+          <w:lang w:val="en-US" w:eastAsia="ru-RU"/>
+        </w:rPr>
+        <w:t>Kafka</w:t>
+      </w:r>
+      <w:r>
+        <w:rPr>
+          <w:lang w:eastAsia="ru-RU"/>
+        </w:rPr>
+        <w:t xml:space="preserve"> необходима учетная запись (далее УЗ), способная писать в этот топик. Эту УЗ необходимо прописать в «выходе» в конфигурации коллектора, как и название топика и адреса брокеров </w:t>
+      </w:r>
+      <w:r>
+        <w:rPr>
+          <w:lang w:val="en-US" w:eastAsia="ru-RU"/>
+        </w:rPr>
+        <w:t>Kafka</w:t>
+      </w:r>
+      <w:r>
+        <w:rPr>
+          <w:lang w:eastAsia="ru-RU"/>
+        </w:rPr>
+        <w:t xml:space="preserve"> </w:t>
+      </w:r>
+      <w:r>
+        <w:rPr>
+          <w:lang w:eastAsia="ru-RU"/>
+        </w:rPr>
+        <w:t xml:space="preserve">кластера. Сейчас во всех коллекторах используется одна и та же УЗ с доступом на запись в любой топик. Это более простой подход, но не самый безопасный. Вернемся к нему позднее в данной работе. Так как название топика обычно определяет </w:t>
+      </w:r>
+      <w:r>
+        <w:rPr>
+          <w:lang w:val="en-US" w:eastAsia="ru-RU"/>
+        </w:rPr>
+        <w:t>TH</w:t>
+      </w:r>
+      <w:r>
+        <w:rPr>
+          <w:lang w:eastAsia="ru-RU"/>
+        </w:rPr>
+        <w:t xml:space="preserve"> </w:t>
+      </w:r>
+      <w:r>
+        <w:rPr>
+          <w:lang w:eastAsia="ru-RU"/>
+        </w:rPr>
+        <w:t>аналитик, оно заранее известно, поэтому топик можно указать еще до его создания.</w:t>
+      </w:r>
+    </w:p>
+    <w:p>
+      <w:pPr>
+        <w:rPr>
+          <w:lang w:eastAsia="ru-RU"/>
+        </w:rPr>
+      </w:pPr>
+      <w:r>
+        <w:rPr>
+          <w:lang w:eastAsia="ru-RU"/>
+        </w:rPr>
+        <w:t xml:space="preserve">Как уже сказано ранее, трафик с источника до коллектора можно балансировать. В случае с коллекторами, принимающими логи по </w:t>
+      </w:r>
+      <w:r>
+        <w:rPr>
+          <w:lang w:val="en-US" w:eastAsia="ru-RU"/>
+        </w:rPr>
+        <w:t>TCP</w:t>
+      </w:r>
+      <w:r>
+        <w:rPr>
+          <w:lang w:eastAsia="ru-RU"/>
+        </w:rPr>
+        <w:t xml:space="preserve"> </w:t>
+      </w:r>
+      <w:r>
+        <w:rPr>
+          <w:lang w:eastAsia="ru-RU"/>
+        </w:rPr>
+        <w:t xml:space="preserve">и </w:t>
+      </w:r>
+      <w:r>
+        <w:rPr>
+          <w:lang w:val="en-US" w:eastAsia="ru-RU"/>
+        </w:rPr>
+        <w:t>TCP</w:t>
+      </w:r>
+      <w:r>
+        <w:rPr>
+          <w:lang w:eastAsia="ru-RU"/>
+        </w:rPr>
+        <w:t>-</w:t>
+      </w:r>
+      <w:r>
+        <w:rPr>
+          <w:lang w:val="en-US" w:eastAsia="ru-RU"/>
+        </w:rPr>
+        <w:t>based</w:t>
+      </w:r>
+      <w:r>
+        <w:rPr>
+          <w:lang w:eastAsia="ru-RU"/>
+        </w:rPr>
+        <w:t xml:space="preserve"> </w:t>
+      </w:r>
+      <w:r>
+        <w:rPr>
+          <w:lang w:eastAsia="ru-RU"/>
+        </w:rPr>
+        <w:t xml:space="preserve">протоколам, это делается наиболее просто и быстро – используются балансировщики, которые предоставляются как платформенное решение внутри компании. Это значит, что достаточно выбрать доменное имя и в определенном репозитории описать конфигурацию балансировщика в определенном формате. Все обслуживание на себя берет команда обслуживания балансировщиков. Мы используем один и тот же адрес балансировщика для всех источников – меняется только порт. Соответственно, при создании нового коллектора необходимо создать новую запись в конфигурационном файле балансировщика с указанием, какой порт должен прослушивать балансировщик и куда он должен переадресовывать трафик. </w:t>
+      </w:r>
+    </w:p>
+    <w:p>
+      <w:pPr>
+        <w:rPr>
+          <w:lang w:eastAsia="ru-RU"/>
+        </w:rPr>
+      </w:pPr>
+      <w:commentRangeStart w:id="23"/>
+      <w:r>
+        <w:rPr>
+          <w:lang w:val="en-US" w:eastAsia="ru-RU"/>
+        </w:rPr>
+        <w:t>TODO</w:t>
+      </w:r>
+      <w:r>
+        <w:rPr>
+          <w:lang w:eastAsia="ru-RU"/>
+        </w:rPr>
+        <w:t xml:space="preserve">: </w:t>
+      </w:r>
+      <w:r>
+        <w:rPr>
+          <w:lang w:eastAsia="ru-RU"/>
+        </w:rPr>
+        <w:t>листинг с примером файла балансировщика</w:t>
+      </w:r>
+      <w:commentRangeEnd w:id="23"/>
+      <w:r>
+        <w:rPr>
+          <w:rStyle w:val="aff"/>
+        </w:rPr>
+        <w:commentReference w:id="23"/>
+      </w:r>
+    </w:p>
+    <w:p>
+      <w:pPr>
+        <w:rPr>
+          <w:lang w:eastAsia="ru-RU"/>
+        </w:rPr>
+      </w:pPr>
+      <w:r>
+        <w:rPr>
+          <w:lang w:eastAsia="ru-RU"/>
+        </w:rPr>
+        <w:t>По правилам использования балансировщика, любые изменения в конфигурациях проходят через согласование командой обслуживания балансировщиков. Время ответа коллег может достигать суток, но чаще это несколько часов.</w:t>
+      </w:r>
+    </w:p>
+    <w:p>
+      <w:pPr>
+        <w:pStyle w:val="40"/>
+        <w:rPr>
+          <w:lang w:eastAsia="ru-RU"/>
+        </w:rPr>
+      </w:pPr>
+      <w:r>
+        <w:rPr>
+          <w:lang w:eastAsia="ru-RU"/>
+        </w:rPr>
+        <w:t>Создание топика</w:t>
+      </w:r>
+    </w:p>
+    <w:p>
+      <w:pPr>
+        <w:rPr>
+          <w:lang w:eastAsia="ru-RU"/>
+        </w:rPr>
+      </w:pPr>
+      <w:r>
+        <w:rPr>
+          <w:lang w:val="en-US" w:eastAsia="ru-RU"/>
+        </w:rPr>
+        <w:t>Kafka</w:t>
+      </w:r>
+      <w:r>
+        <w:rPr>
+          <w:lang w:eastAsia="ru-RU"/>
+        </w:rPr>
+        <w:t xml:space="preserve">-кластера в компании так же </w:t>
+      </w:r>
+      <w:commentRangeStart w:id="24"/>
+      <w:r>
+        <w:rPr>
+          <w:lang w:eastAsia="ru-RU"/>
+        </w:rPr>
+        <w:t xml:space="preserve">предоставляются в формате </w:t>
+      </w:r>
+      <w:r>
+        <w:rPr>
+          <w:lang w:val="en-US" w:eastAsia="ru-RU"/>
+        </w:rPr>
+        <w:t>Infrastructure</w:t>
+      </w:r>
+      <w:r>
+        <w:rPr>
+          <w:lang w:eastAsia="ru-RU"/>
+        </w:rPr>
+        <w:t xml:space="preserve"> </w:t>
+      </w:r>
+      <w:r>
+        <w:rPr>
+          <w:lang w:val="en-US" w:eastAsia="ru-RU"/>
+        </w:rPr>
+        <w:t>as</w:t>
+      </w:r>
+      <w:r>
+        <w:rPr>
+          <w:lang w:eastAsia="ru-RU"/>
+        </w:rPr>
+        <w:t xml:space="preserve"> </w:t>
+      </w:r>
+      <w:r>
+        <w:rPr>
+          <w:lang w:val="en-US" w:eastAsia="ru-RU"/>
+        </w:rPr>
+        <w:t>a</w:t>
+      </w:r>
+      <w:r>
+        <w:rPr>
+          <w:lang w:eastAsia="ru-RU"/>
+        </w:rPr>
+        <w:t xml:space="preserve"> </w:t>
+      </w:r>
+      <w:r>
+        <w:rPr>
+          <w:lang w:val="en-US" w:eastAsia="ru-RU"/>
+        </w:rPr>
+        <w:t>Service</w:t>
+      </w:r>
+      <w:r>
+        <w:rPr>
+          <w:lang w:eastAsia="ru-RU"/>
+        </w:rPr>
+        <w:t xml:space="preserve"> (</w:t>
+      </w:r>
+      <w:r>
+        <w:rPr>
+          <w:lang w:val="en-US" w:eastAsia="ru-RU"/>
+        </w:rPr>
+        <w:t>IaaS</w:t>
+      </w:r>
+      <w:r>
+        <w:rPr>
+          <w:lang w:eastAsia="ru-RU"/>
+        </w:rPr>
+        <w:t>)</w:t>
+      </w:r>
+      <w:commentRangeEnd w:id="24"/>
+      <w:r>
+        <w:rPr>
+          <w:rStyle w:val="aff"/>
+        </w:rPr>
+        <w:commentReference w:id="24"/>
+      </w:r>
+      <w:r>
+        <w:rPr>
+          <w:lang w:eastAsia="ru-RU"/>
+        </w:rPr>
+        <w:t xml:space="preserve">. То есть, в кластере </w:t>
+      </w:r>
+      <w:r>
+        <w:rPr>
+          <w:lang w:val="en-US" w:eastAsia="ru-RU"/>
+        </w:rPr>
+        <w:t>SOC</w:t>
+      </w:r>
+      <w:r>
+        <w:rPr>
+          <w:lang w:eastAsia="ru-RU"/>
+        </w:rPr>
+        <w:t xml:space="preserve"> </w:t>
+      </w:r>
+      <w:r>
+        <w:rPr>
+          <w:lang w:eastAsia="ru-RU"/>
+        </w:rPr>
+        <w:t xml:space="preserve">команда </w:t>
+      </w:r>
+      <w:r>
+        <w:rPr>
+          <w:lang w:val="en-US" w:eastAsia="ru-RU"/>
+        </w:rPr>
+        <w:t>SRE</w:t>
+      </w:r>
+      <w:r>
+        <w:rPr>
+          <w:lang w:eastAsia="ru-RU"/>
+        </w:rPr>
+        <w:t xml:space="preserve"> </w:t>
+      </w:r>
+      <w:r>
+        <w:rPr>
+          <w:lang w:eastAsia="ru-RU"/>
+        </w:rPr>
+        <w:t>имеет учетные записи, которые способны писать и читать в любые топики,</w:t>
+      </w:r>
+      <w:r>
+        <w:rPr>
+          <w:lang w:eastAsia="ru-RU"/>
+        </w:rPr>
+        <w:t xml:space="preserve"> </w:t>
+      </w:r>
+      <w:r>
+        <w:rPr>
+          <w:lang w:eastAsia="ru-RU"/>
+        </w:rPr>
+        <w:t xml:space="preserve">а также имеет право на создание топиков. Все </w:t>
+      </w:r>
+      <w:r>
+        <w:rPr>
+          <w:lang w:eastAsia="ru-RU"/>
+        </w:rPr>
+        <w:lastRenderedPageBreak/>
+        <w:t xml:space="preserve">остальные действия выполняются через команду обслуживания </w:t>
+      </w:r>
+      <w:r>
+        <w:rPr>
+          <w:lang w:val="en-US" w:eastAsia="ru-RU"/>
+        </w:rPr>
+        <w:t>Kafka</w:t>
+      </w:r>
+      <w:r>
+        <w:rPr>
+          <w:lang w:eastAsia="ru-RU"/>
+        </w:rPr>
+        <w:t xml:space="preserve">. </w:t>
+      </w:r>
+      <w:r>
+        <w:rPr>
+          <w:lang w:eastAsia="ru-RU"/>
+        </w:rPr>
+        <w:t xml:space="preserve">Создание топика происходит через веб-сервис, разработанный командой обслуживания </w:t>
+      </w:r>
+      <w:r>
+        <w:rPr>
+          <w:lang w:val="en-US" w:eastAsia="ru-RU"/>
+        </w:rPr>
+        <w:t>Kafka</w:t>
+      </w:r>
+      <w:r>
+        <w:rPr>
+          <w:lang w:eastAsia="ru-RU"/>
+        </w:rPr>
+        <w:t xml:space="preserve">. </w:t>
+      </w:r>
+      <w:r>
+        <w:rPr>
+          <w:lang w:eastAsia="ru-RU"/>
+        </w:rPr>
+        <w:t xml:space="preserve">Для создания топика необходимо авторизоваться, а затем заполнить форму с указанием имени, описания и других параметров топика. Топик создается автоматически после отправки формы. При создании топика некоторые параметры в форме (например, </w:t>
+      </w:r>
+      <w:r>
+        <w:rPr>
+          <w:i/>
+          <w:iCs/>
+          <w:lang w:val="en-US" w:eastAsia="ru-RU"/>
+        </w:rPr>
+        <w:t>retention</w:t>
+      </w:r>
+      <w:r>
+        <w:rPr>
+          <w:i/>
+          <w:iCs/>
+          <w:lang w:eastAsia="ru-RU"/>
+        </w:rPr>
+        <w:t>.</w:t>
+      </w:r>
+      <w:r>
+        <w:rPr>
+          <w:i/>
+          <w:iCs/>
+          <w:lang w:val="en-US" w:eastAsia="ru-RU"/>
+        </w:rPr>
+        <w:t>ms</w:t>
+      </w:r>
+      <w:r>
+        <w:rPr>
+          <w:lang w:eastAsia="ru-RU"/>
+        </w:rPr>
+        <w:t xml:space="preserve"> </w:t>
+      </w:r>
+      <w:r>
+        <w:rPr>
+          <w:lang w:eastAsia="ru-RU"/>
+        </w:rPr>
+        <w:t xml:space="preserve">– время жизни сообщения в топике) ограничены по максимальному принимаемому значению. Например, максимальное время жизни сообщения в топике – 24 часа. В случае, если необходимо создать топик с параметрами выше максимальных в форме – необходимо сначала создать топик, а затем через сервис поддержки запросить увеличение параметров. В сервисе поддержки запрос увеличения требует согласования командой обслуживания </w:t>
+      </w:r>
+      <w:r>
+        <w:rPr>
+          <w:lang w:val="en-US" w:eastAsia="ru-RU"/>
+        </w:rPr>
+        <w:t>Kafka</w:t>
+      </w:r>
+      <w:r>
+        <w:rPr>
+          <w:lang w:eastAsia="ru-RU"/>
+        </w:rPr>
+        <w:t xml:space="preserve">. </w:t>
+      </w:r>
+      <w:r>
+        <w:rPr>
+          <w:lang w:eastAsia="ru-RU"/>
+        </w:rPr>
+        <w:t>Среднее время обработки запроса на увеличение более одного рабочего дня (8 часов), что можно приравнять к суткам в контексте выполнения задачи.</w:t>
+      </w:r>
+    </w:p>
+    <w:p>
+      <w:pPr>
+        <w:pStyle w:val="40"/>
+        <w:rPr>
+          <w:lang w:eastAsia="ru-RU"/>
+        </w:rPr>
+      </w:pPr>
+      <w:r>
+        <w:rPr>
+          <w:lang w:eastAsia="ru-RU"/>
+        </w:rPr>
+        <w:t>Создание парсера</w:t>
+      </w:r>
+    </w:p>
+    <w:p>
+      <w:pPr>
+        <w:rPr>
+          <w:lang w:eastAsia="ru-RU"/>
+        </w:rPr>
+      </w:pPr>
+      <w:r>
+        <w:rPr>
+          <w:lang w:eastAsia="ru-RU"/>
+        </w:rPr>
+        <w:t xml:space="preserve">Код парсеров в </w:t>
+      </w:r>
+      <w:r>
+        <w:rPr>
+          <w:lang w:val="en-US" w:eastAsia="ru-RU"/>
+        </w:rPr>
+        <w:t>SOC</w:t>
+      </w:r>
+      <w:r>
+        <w:rPr>
+          <w:lang w:eastAsia="ru-RU"/>
+        </w:rPr>
+        <w:t xml:space="preserve"> </w:t>
+      </w:r>
+      <w:r>
+        <w:rPr>
+          <w:lang w:eastAsia="ru-RU"/>
+        </w:rPr>
+        <w:t xml:space="preserve">сгруппирован в репозитории по типу обрабатываемых логов. Например, парсеры сетевых логов, парсеры логов </w:t>
+      </w:r>
+      <w:r>
+        <w:rPr>
+          <w:lang w:val="en-US" w:eastAsia="ru-RU"/>
+        </w:rPr>
+        <w:t>Windows</w:t>
+      </w:r>
+      <w:r>
+        <w:rPr>
+          <w:lang w:eastAsia="ru-RU"/>
+        </w:rPr>
+        <w:t xml:space="preserve">, </w:t>
+      </w:r>
+      <w:r>
+        <w:rPr>
+          <w:lang w:eastAsia="ru-RU"/>
+        </w:rPr>
+        <w:t xml:space="preserve">парсеры логов </w:t>
+      </w:r>
+      <w:r>
+        <w:rPr>
+          <w:lang w:val="en-US" w:eastAsia="ru-RU"/>
+        </w:rPr>
+        <w:t>VPN</w:t>
+      </w:r>
+      <w:r>
+        <w:rPr>
+          <w:lang w:eastAsia="ru-RU"/>
+        </w:rPr>
+        <w:t xml:space="preserve"> и т.д. В каждом репозитории может быть код нескольких пайплайнов. В контексте парсеров пайплайн – это сценарий, в котором определено, откуда брать лог, как его обрабатывать (например, какие поля нужно переименовать, а какие удалить или добавить) и куда его отправлять.</w:t>
+      </w:r>
+    </w:p>
+    <w:p>
+      <w:pPr>
+        <w:rPr>
+          <w:lang w:eastAsia="ru-RU"/>
+        </w:rPr>
+      </w:pPr>
+      <w:r>
+        <w:rPr>
+          <w:lang w:eastAsia="ru-RU"/>
+        </w:rPr>
+        <w:t xml:space="preserve">Создание парсера под определенный источник значит или создание нового пайплайна в существующем репозитории парсеров, или создание нового репозитория с новым пайплайном в нем. Обычно, этим занимается команда </w:t>
+      </w:r>
+      <w:r>
+        <w:rPr>
+          <w:lang w:val="en-US" w:eastAsia="ru-RU"/>
+        </w:rPr>
+        <w:t>Thread</w:t>
+      </w:r>
+      <w:r>
+        <w:rPr>
+          <w:lang w:eastAsia="ru-RU"/>
+        </w:rPr>
+        <w:t xml:space="preserve"> </w:t>
+      </w:r>
+      <w:r>
+        <w:rPr>
+          <w:lang w:val="en-US" w:eastAsia="ru-RU"/>
+        </w:rPr>
+        <w:t>Hunting</w:t>
+      </w:r>
+      <w:r>
+        <w:rPr>
+          <w:lang w:eastAsia="ru-RU"/>
+        </w:rPr>
+        <w:t xml:space="preserve"> </w:t>
+      </w:r>
+      <w:r>
+        <w:rPr>
+          <w:lang w:eastAsia="ru-RU"/>
+        </w:rPr>
+        <w:t xml:space="preserve">аналитиков, так как они в контексте того, как нужно обрабатывать логи для коррелятора. Команда </w:t>
+      </w:r>
+      <w:r>
+        <w:rPr>
+          <w:lang w:val="en-US" w:eastAsia="ru-RU"/>
+        </w:rPr>
+        <w:t>SRE</w:t>
+      </w:r>
+      <w:r>
+        <w:rPr>
+          <w:lang w:eastAsia="ru-RU"/>
+        </w:rPr>
+        <w:t xml:space="preserve"> </w:t>
+      </w:r>
+      <w:r>
+        <w:rPr>
+          <w:lang w:eastAsia="ru-RU"/>
+        </w:rPr>
+        <w:t>занимается только развертыванием парсеров, выделением ресурсов под них и другими операционными задачами.</w:t>
+      </w:r>
+    </w:p>
+    <w:p>
+      <w:pPr>
         <w:pStyle w:val="30"/>
         <w:rPr>
           <w:lang w:eastAsia="ru-RU"/>
         </w:rPr>
       </w:pPr>
-      <w:bookmarkStart w:id="24" w:name="_Toc195898873"/>
+      <w:r>
+        <w:rPr>
+          <w:lang w:eastAsia="ru-RU"/>
+        </w:rPr>
+        <w:t>Описание особенных процессов</w:t>
+      </w:r>
+    </w:p>
+    <w:p>
+      <w:pPr>
+        <w:rPr>
+          <w:lang w:eastAsia="ru-RU"/>
+        </w:rPr>
+      </w:pPr>
+      <w:r>
+        <w:rPr>
+          <w:lang w:eastAsia="ru-RU"/>
+        </w:rPr>
+        <w:t>В главе 1.2.1 описан наиболее распространенный сценарий настройки сбора логов с источника. Но есть источники, к которым не применим данный сценарий.</w:t>
+      </w:r>
+    </w:p>
+    <w:p>
+      <w:pPr>
+        <w:pStyle w:val="40"/>
+        <w:rPr>
+          <w:lang w:eastAsia="ru-RU"/>
+        </w:rPr>
+      </w:pPr>
+      <w:r>
+        <w:rPr>
+          <w:lang w:eastAsia="ru-RU"/>
+        </w:rPr>
+        <w:t xml:space="preserve">Источники, умеющие писать в </w:t>
+      </w:r>
+      <w:r>
+        <w:rPr>
+          <w:lang w:val="en-US" w:eastAsia="ru-RU"/>
+        </w:rPr>
+        <w:t>Kafka</w:t>
+      </w:r>
+    </w:p>
+    <w:p>
+      <w:pPr>
+        <w:rPr>
+          <w:lang w:eastAsia="ru-RU"/>
+        </w:rPr>
+      </w:pPr>
+      <w:r>
+        <w:rPr>
+          <w:lang w:eastAsia="ru-RU"/>
+        </w:rPr>
+        <w:t xml:space="preserve">В случае, если источник умеет писать напрямую в </w:t>
+      </w:r>
+      <w:r>
+        <w:rPr>
+          <w:lang w:val="en-US" w:eastAsia="ru-RU"/>
+        </w:rPr>
+        <w:t>Kafka</w:t>
+      </w:r>
+      <w:r>
+        <w:rPr>
+          <w:lang w:eastAsia="ru-RU"/>
+        </w:rPr>
+        <w:t xml:space="preserve">, </w:t>
+      </w:r>
+      <w:r>
+        <w:rPr>
+          <w:lang w:eastAsia="ru-RU"/>
+        </w:rPr>
+        <w:t xml:space="preserve">это наиболее предпочитаемый вариант. </w:t>
+      </w:r>
+      <w:r>
+        <w:rPr>
+          <w:lang w:val="en-US" w:eastAsia="ru-RU"/>
+        </w:rPr>
+        <w:t>Kafka</w:t>
+      </w:r>
+      <w:r>
+        <w:rPr>
+          <w:lang w:eastAsia="ru-RU"/>
+        </w:rPr>
+        <w:t xml:space="preserve"> </w:t>
+      </w:r>
+      <w:r>
+        <w:rPr>
+          <w:lang w:eastAsia="ru-RU"/>
+        </w:rPr>
+        <w:t xml:space="preserve">– распределенная и отказоустойчивая система и добавление любых прослоек перед ней скорее создаст дополнительные точки отказа, чем принесет какую-то пользу от стандартизации подхода. То есть, если источник умеет писать в </w:t>
+      </w:r>
+      <w:r>
+        <w:rPr>
+          <w:lang w:val="en-US" w:eastAsia="ru-RU"/>
+        </w:rPr>
+        <w:t>Kafka</w:t>
+      </w:r>
+      <w:r>
+        <w:rPr>
+          <w:lang w:eastAsia="ru-RU"/>
+        </w:rPr>
+        <w:t xml:space="preserve">, </w:t>
+      </w:r>
+      <w:r>
+        <w:rPr>
+          <w:lang w:eastAsia="ru-RU"/>
+        </w:rPr>
+        <w:t xml:space="preserve">создается топик, под него через поддержку создается УЗ с правами на запись, а </w:t>
+      </w:r>
       <w:r>
         <w:rPr>
           <w:lang w:eastAsia="ru-RU"/>
         </w:rPr>
         <w:lastRenderedPageBreak/>
+        <w:t>учетные данные передаются команде, ответственной за источник. Соответственно, далее под источник создается</w:t>
+      </w:r>
+      <w:r>
+        <w:rPr>
+          <w:lang w:eastAsia="ru-RU"/>
+        </w:rPr>
+        <w:t>/</w:t>
+      </w:r>
+      <w:r>
+        <w:rPr>
+          <w:lang w:eastAsia="ru-RU"/>
+        </w:rPr>
+        <w:t>настраивается парсер, коллектор не создается.</w:t>
+      </w:r>
+    </w:p>
+    <w:p>
+      <w:pPr>
+        <w:pStyle w:val="40"/>
+        <w:rPr>
+          <w:lang w:eastAsia="ru-RU"/>
+        </w:rPr>
+      </w:pPr>
+      <w:r>
+        <w:rPr>
+          <w:lang w:eastAsia="ru-RU"/>
+        </w:rPr>
+        <w:t xml:space="preserve"> Источники, логи из которых можно получить только из базы данных</w:t>
+      </w:r>
+    </w:p>
+    <w:p>
+      <w:pPr>
+        <w:rPr>
+          <w:lang w:eastAsia="ru-RU"/>
+        </w:rPr>
+      </w:pPr>
+      <w:r>
+        <w:rPr>
+          <w:lang w:eastAsia="ru-RU"/>
+        </w:rPr>
+        <w:t xml:space="preserve">Существуют источники, которые пишут логи аудита только к себе в базу данных. Например, так делают </w:t>
+      </w:r>
+      <w:r>
+        <w:rPr>
+          <w:lang w:val="en-US" w:eastAsia="ru-RU"/>
+        </w:rPr>
+        <w:t>Kaspersky</w:t>
+      </w:r>
+      <w:r>
+        <w:rPr>
+          <w:lang w:eastAsia="ru-RU"/>
+        </w:rPr>
+        <w:t xml:space="preserve"> </w:t>
+      </w:r>
+      <w:r>
+        <w:rPr>
+          <w:lang w:val="en-US" w:eastAsia="ru-RU"/>
+        </w:rPr>
+        <w:t>Security</w:t>
+      </w:r>
+      <w:r>
+        <w:rPr>
+          <w:lang w:eastAsia="ru-RU"/>
+        </w:rPr>
+        <w:t xml:space="preserve"> </w:t>
+      </w:r>
+      <w:r>
+        <w:rPr>
+          <w:lang w:val="en-US" w:eastAsia="ru-RU"/>
+        </w:rPr>
+        <w:t>Center</w:t>
+      </w:r>
+      <w:r>
+        <w:rPr>
+          <w:lang w:eastAsia="ru-RU"/>
+        </w:rPr>
+        <w:t xml:space="preserve"> – </w:t>
+      </w:r>
+      <w:r>
+        <w:rPr>
+          <w:lang w:eastAsia="ru-RU"/>
+        </w:rPr>
+        <w:t xml:space="preserve">антивирусное ПО и </w:t>
+      </w:r>
+      <w:r>
+        <w:rPr>
+          <w:lang w:val="en-US" w:eastAsia="ru-RU"/>
+        </w:rPr>
+        <w:t>Jira</w:t>
+      </w:r>
+      <w:r>
+        <w:rPr>
+          <w:lang w:eastAsia="ru-RU"/>
+        </w:rPr>
+        <w:t xml:space="preserve"> </w:t>
+      </w:r>
+      <w:r>
+        <w:rPr>
+          <w:lang w:eastAsia="ru-RU"/>
+        </w:rPr>
+        <w:t xml:space="preserve">– ПО для управления проектами. Данные с таких источников важны, но получать их через коллектор-сервер не получится, необходим коллектор, который будет читать данные прямо из базы данных источника и перекладывать их в </w:t>
+      </w:r>
+      <w:r>
+        <w:rPr>
+          <w:lang w:val="en-US" w:eastAsia="ru-RU"/>
+        </w:rPr>
+        <w:t>Kafka</w:t>
+      </w:r>
+      <w:r>
+        <w:rPr>
+          <w:lang w:eastAsia="ru-RU"/>
+        </w:rPr>
+        <w:t xml:space="preserve">. </w:t>
+      </w:r>
+      <w:r>
+        <w:rPr>
+          <w:lang w:eastAsia="ru-RU"/>
+        </w:rPr>
+        <w:t xml:space="preserve">Это частные случаи и для них всегда необходима определенная логика работы с БД. Для такого используются коллекторы на </w:t>
+      </w:r>
+      <w:r>
+        <w:rPr>
+          <w:lang w:val="en-US" w:eastAsia="ru-RU"/>
+        </w:rPr>
+        <w:t>Logstash</w:t>
+      </w:r>
+      <w:r>
+        <w:rPr>
+          <w:lang w:eastAsia="ru-RU"/>
+        </w:rPr>
+        <w:t xml:space="preserve"> </w:t>
+      </w:r>
+      <w:r>
+        <w:rPr>
+          <w:lang w:eastAsia="ru-RU"/>
+        </w:rPr>
+        <w:t>или приложения собственной разработки</w:t>
+      </w:r>
+      <w:r>
+        <w:rPr>
+          <w:lang w:eastAsia="ru-RU"/>
+        </w:rPr>
+        <w:t xml:space="preserve">. </w:t>
+      </w:r>
+      <w:r>
+        <w:rPr>
+          <w:lang w:val="en-US" w:eastAsia="ru-RU"/>
+        </w:rPr>
+        <w:t>Logstash</w:t>
+      </w:r>
+      <w:r>
+        <w:rPr>
+          <w:lang w:eastAsia="ru-RU"/>
+        </w:rPr>
+        <w:t xml:space="preserve"> </w:t>
+      </w:r>
+      <w:r>
+        <w:rPr>
+          <w:lang w:eastAsia="ru-RU"/>
+        </w:rPr>
+        <w:t xml:space="preserve">позволяет настроить чтение из реляционных баз данных и записывать в топик </w:t>
+      </w:r>
+      <w:r>
+        <w:rPr>
+          <w:lang w:val="en-US" w:eastAsia="ru-RU"/>
+        </w:rPr>
+        <w:t>Kafka</w:t>
+      </w:r>
+      <w:r>
+        <w:rPr>
+          <w:lang w:eastAsia="ru-RU"/>
+        </w:rPr>
+        <w:t xml:space="preserve">. В случае </w:t>
+      </w:r>
+      <w:r>
+        <w:rPr>
+          <w:lang w:val="en-US" w:eastAsia="ru-RU"/>
+        </w:rPr>
+        <w:t>NoSQL</w:t>
+      </w:r>
+      <w:r>
+        <w:rPr>
+          <w:lang w:eastAsia="ru-RU"/>
+        </w:rPr>
+        <w:t xml:space="preserve"> </w:t>
+      </w:r>
+      <w:r>
+        <w:rPr>
+          <w:lang w:eastAsia="ru-RU"/>
+        </w:rPr>
+        <w:t xml:space="preserve">баз данных могут использоваться коллекторы собственной разработки – скрипты на </w:t>
+      </w:r>
+      <w:r>
+        <w:rPr>
+          <w:lang w:val="en-US" w:eastAsia="ru-RU"/>
+        </w:rPr>
+        <w:t>Python</w:t>
+      </w:r>
+      <w:r>
+        <w:rPr>
+          <w:lang w:eastAsia="ru-RU"/>
+        </w:rPr>
+        <w:t xml:space="preserve"> </w:t>
+      </w:r>
+      <w:r>
+        <w:rPr>
+          <w:lang w:eastAsia="ru-RU"/>
+        </w:rPr>
+        <w:t xml:space="preserve">и других языках программирования, которые также занимаются перекладыванием логов из базы данных в топик </w:t>
+      </w:r>
+      <w:r>
+        <w:rPr>
+          <w:lang w:val="en-US" w:eastAsia="ru-RU"/>
+        </w:rPr>
+        <w:t>Kafka</w:t>
+      </w:r>
+      <w:r>
+        <w:rPr>
+          <w:lang w:eastAsia="ru-RU"/>
+        </w:rPr>
+        <w:t>.</w:t>
+      </w:r>
+    </w:p>
+    <w:p>
+      <w:pPr>
+        <w:pStyle w:val="30"/>
+        <w:rPr>
+          <w:lang w:eastAsia="ru-RU"/>
+        </w:rPr>
+      </w:pPr>
+      <w:r>
+        <w:rPr>
+          <w:lang w:eastAsia="ru-RU"/>
+        </w:rPr>
         <w:t>(Поместить в конец) Времязатраты на создание коллектора</w:t>
       </w:r>
-      <w:bookmarkEnd w:id="24"/>
+      <w:bookmarkEnd w:id="22"/>
     </w:p>
     <w:p>
       <w:pPr>
@@ -6215,7 +7182,7 @@
                     </pic:cNvPicPr>
                   </pic:nvPicPr>
                   <pic:blipFill>
-                    <a:blip r:embed="rId13" cstate="print">
+                    <a:blip r:embed="rId14" cstate="print">
                       <a:extLst>
                         <a:ext uri="{28A0092B-C50C-407E-A947-70E740481C1C}">
                           <a14:useLocalDpi xmlns:a14="http://schemas.microsoft.com/office/drawing/2010/main" val="0"/>
@@ -6509,14 +7476,12 @@
           <w:lang w:eastAsia="ru-RU"/>
         </w:rPr>
       </w:pPr>
-      <w:proofErr w:type="spellStart"/>
       <w:r>
         <w:rPr>
           <w:lang w:eastAsia="ru-RU"/>
         </w:rPr>
         <w:t>Блаблаблабла</w:t>
       </w:r>
-      <w:proofErr w:type="spellEnd"/>
     </w:p>
     <w:p>
       <w:pPr>
@@ -6556,14 +7521,12 @@
           <w:lang w:eastAsia="ru-RU"/>
         </w:rPr>
       </w:pPr>
-      <w:proofErr w:type="spellStart"/>
       <w:r>
         <w:rPr>
           <w:lang w:eastAsia="ru-RU"/>
         </w:rPr>
         <w:t>Блаблаблабла</w:t>
       </w:r>
-      <w:proofErr w:type="spellEnd"/>
     </w:p>
     <w:p>
       <w:pPr>
@@ -6615,14 +7578,12 @@
           <w:lang w:eastAsia="ru-RU"/>
         </w:rPr>
       </w:pPr>
-      <w:proofErr w:type="spellStart"/>
       <w:r>
         <w:rPr>
           <w:lang w:eastAsia="ru-RU"/>
         </w:rPr>
         <w:t>Блаблабла</w:t>
       </w:r>
-      <w:proofErr w:type="spellEnd"/>
     </w:p>
     <w:p>
       <w:pPr>
@@ -6658,14 +7619,12 @@
           <w:lang w:eastAsia="ru-RU"/>
         </w:rPr>
       </w:pPr>
-      <w:proofErr w:type="spellStart"/>
       <w:r>
         <w:rPr>
           <w:lang w:eastAsia="ru-RU"/>
         </w:rPr>
         <w:t>Блаблабла</w:t>
       </w:r>
-      <w:proofErr w:type="spellEnd"/>
     </w:p>
     <w:commentRangeEnd w:id="27"/>
     <w:p>
@@ -6907,14 +7866,12 @@
         </w:rPr>
         <w:t xml:space="preserve">Конфигурация происходит через </w:t>
       </w:r>
-      <w:proofErr w:type="spellStart"/>
       <w:r>
         <w:rPr>
           <w:lang w:val="en-US" w:eastAsia="ru-RU"/>
         </w:rPr>
         <w:t>GitOps</w:t>
       </w:r>
-      <w:proofErr w:type="spellEnd"/>
       <w:r>
         <w:rPr>
           <w:lang w:eastAsia="ru-RU"/>
@@ -6938,35 +7895,7 @@
         <w:rPr>
           <w:lang w:eastAsia="ru-RU"/>
         </w:rPr>
-        <w:t xml:space="preserve">Соответственно, чтобы создать новый балансировщик, необходимо внести изменение в репозиторий. Проблема в том, что внесение изменений доступно лишь через </w:t>
-      </w:r>
-      <w:proofErr w:type="spellStart"/>
-      <w:r>
-        <w:rPr>
-          <w:lang w:eastAsia="ru-RU"/>
-        </w:rPr>
-        <w:t>форк</w:t>
-      </w:r>
-      <w:proofErr w:type="spellEnd"/>
-      <w:r>
-        <w:rPr>
-          <w:lang w:eastAsia="ru-RU"/>
-        </w:rPr>
-        <w:t xml:space="preserve">. А по правилам компании создавать </w:t>
-      </w:r>
-      <w:proofErr w:type="spellStart"/>
-      <w:r>
-        <w:rPr>
-          <w:lang w:eastAsia="ru-RU"/>
-        </w:rPr>
-        <w:t>форки</w:t>
-      </w:r>
-      <w:proofErr w:type="spellEnd"/>
-      <w:r>
-        <w:rPr>
-          <w:lang w:eastAsia="ru-RU"/>
-        </w:rPr>
-        <w:t xml:space="preserve"> можно только от личной учетной записи, но никак не от сервисной. Соответственно, это невозможно автоматизировать. В данном случае мы можем рассмотреть следующие варианты.</w:t>
+        <w:t>Соответственно, чтобы создать новый балансировщик, необходимо внести изменение в репозиторий. Проблема в том, что внесение изменений доступно лишь через форк. А по правилам компании создавать форки можно только от личной учетной записи, но никак не от сервисной. Соответственно, это невозможно автоматизировать. В данном случае мы можем рассмотреть следующие варианты.</w:t>
       </w:r>
     </w:p>
     <w:p>
@@ -7008,21 +7937,7 @@
         <w:rPr>
           <w:lang w:eastAsia="ru-RU"/>
         </w:rPr>
-        <w:t xml:space="preserve">Получить сервисную учетную запись, которая способна создавать изменения в репозитории конфигураций балансировщиков без создания </w:t>
-      </w:r>
-      <w:proofErr w:type="spellStart"/>
-      <w:r>
-        <w:rPr>
-          <w:lang w:eastAsia="ru-RU"/>
-        </w:rPr>
-        <w:t>форка</w:t>
-      </w:r>
-      <w:proofErr w:type="spellEnd"/>
-      <w:r>
-        <w:rPr>
-          <w:lang w:eastAsia="ru-RU"/>
-        </w:rPr>
-        <w:t>.</w:t>
+        <w:t>Получить сервисную учетную запись, которая способна создавать изменения в репозитории конфигураций балансировщиков без создания форка.</w:t>
       </w:r>
     </w:p>
     <w:p>
@@ -7212,10 +8127,10 @@
             <v:path o:extrusionok="f" gradientshapeok="t" o:connecttype="rect"/>
             <o:lock v:ext="edit" aspectratio="t"/>
           </v:shapetype>
-          <v:shape id="_x0000_i1026" type="#_x0000_t75" alt="" style="width:468pt;height:154.9pt;mso-width-percent:0;mso-height-percent:0;mso-width-percent:0;mso-height-percent:0" o:ole="">
-            <v:imagedata r:id="rId14" o:title=""/>
+          <v:shape id="_x0000_i1025" type="#_x0000_t75" alt="" style="width:468pt;height:154.85pt;mso-width-percent:0;mso-height-percent:0;mso-width-percent:0;mso-height-percent:0" o:ole="">
+            <v:imagedata r:id="rId15" o:title=""/>
           </v:shape>
-          <o:OLEObject Type="Embed" ProgID="Word.Document.8" ShapeID="_x0000_i1026" DrawAspect="Content" ObjectID="_1806511693" r:id="rId15">
+          <o:OLEObject Type="Embed" ProgID="Word.Document.8" ShapeID="_x0000_i1025" DrawAspect="Content" ObjectID="_1807146378" r:id="rId16">
             <o:FieldCodes>\s</o:FieldCodes>
           </o:OLEObject>
         </w:object>
@@ -7250,9 +8165,6 @@
         <w:fldChar w:fldCharType="end"/>
       </w:r>
       <w:r>
-        <w:rPr>
-          <w:lang w:val="en-US"/>
-        </w:rPr>
         <w:t xml:space="preserve"> - </w:t>
       </w:r>
       <w:r>
@@ -7318,14 +8230,12 @@
       <w:r>
         <w:t>Структура файла «</w:t>
       </w:r>
-      <w:proofErr w:type="spellStart"/>
       <w:r>
         <w:rPr>
           <w:lang w:val="en-US"/>
         </w:rPr>
         <w:t>main.yml</w:t>
       </w:r>
-      <w:proofErr w:type="spellEnd"/>
       <w:r>
         <w:t>»</w:t>
       </w:r>
@@ -7358,14 +8268,12 @@
       <w:r>
         <w:t>.</w:t>
       </w:r>
-      <w:proofErr w:type="spellStart"/>
       <w:r>
         <w:rPr>
           <w:lang w:val="en-US"/>
         </w:rPr>
         <w:t>yml</w:t>
       </w:r>
-      <w:proofErr w:type="spellEnd"/>
       <w:r>
         <w:t>»</w:t>
       </w:r>
@@ -7418,10 +8326,10 @@
       </w:pPr>
       <w:r>
         <w:object w:dxaOrig="9360" w:dyaOrig="13980" w14:anchorId="19B9620E">
-          <v:shape id="_x0000_i1025" type="#_x0000_t75" alt="" style="width:468pt;height:699.05pt;mso-width-percent:0;mso-height-percent:0;mso-width-percent:0;mso-height-percent:0" o:ole="">
-            <v:imagedata r:id="rId16" o:title=""/>
+          <v:shape id="_x0000_i1026" type="#_x0000_t75" alt="" style="width:468pt;height:698.95pt;mso-width-percent:0;mso-height-percent:0;mso-width-percent:0;mso-height-percent:0" o:ole="">
+            <v:imagedata r:id="rId17" o:title=""/>
           </v:shape>
-          <o:OLEObject Type="Embed" ProgID="Word.Document.8" ShapeID="_x0000_i1025" DrawAspect="Content" ObjectID="_1806511694" r:id="rId17">
+          <o:OLEObject Type="Embed" ProgID="Word.Document.8" ShapeID="_x0000_i1026" DrawAspect="Content" ObjectID="_1807146379" r:id="rId18">
             <o:FieldCodes>\s</o:FieldCodes>
           </o:OLEObject>
         </w:object>
@@ -7467,21 +8375,7 @@
         <w:rPr>
           <w:lang w:eastAsia="ru-RU"/>
         </w:rPr>
-        <w:t>-</w:t>
-      </w:r>
-      <w:proofErr w:type="spellStart"/>
-      <w:r>
-        <w:rPr>
-          <w:lang w:eastAsia="ru-RU"/>
-        </w:rPr>
-        <w:t>плейбук</w:t>
-      </w:r>
-      <w:proofErr w:type="spellEnd"/>
-      <w:r>
-        <w:rPr>
-          <w:lang w:eastAsia="ru-RU"/>
-        </w:rPr>
-        <w:t xml:space="preserve">, который генерирует конфиги, если они не заданы. Конфиги кладет на хост. Затем запускает контейнеры с пробросом конфигов как </w:t>
+        <w:t xml:space="preserve">-плейбук, который генерирует конфиги, если они не заданы. Конфиги кладет на хост. Затем запускает контейнеры с пробросом конфигов как </w:t>
       </w:r>
       <w:r>
         <w:rPr>
@@ -7629,19 +8523,11 @@
         </w:rPr>
         <w:t xml:space="preserve"> </w:t>
       </w:r>
-      <w:proofErr w:type="spellStart"/>
-      <w:r>
-        <w:rPr>
-          <w:lang w:eastAsia="ru-RU"/>
-        </w:rPr>
-        <w:t>пайплайн</w:t>
-      </w:r>
-      <w:proofErr w:type="spellEnd"/>
-      <w:r>
-        <w:rPr>
-          <w:lang w:eastAsia="ru-RU"/>
-        </w:rPr>
-        <w:t xml:space="preserve"> будет искать свободный порт, а затем отображать его в </w:t>
+      <w:r>
+        <w:rPr>
+          <w:lang w:eastAsia="ru-RU"/>
+        </w:rPr>
+        <w:t xml:space="preserve">пайплайн будет искать свободный порт, а затем отображать его в </w:t>
       </w:r>
       <w:r>
         <w:rPr>
@@ -7713,14 +8599,12 @@
           <w:lang w:eastAsia="ru-RU"/>
         </w:rPr>
       </w:pPr>
-      <w:proofErr w:type="spellStart"/>
       <w:r>
         <w:rPr>
           <w:lang w:eastAsia="ru-RU"/>
         </w:rPr>
         <w:t>Блаблаб</w:t>
       </w:r>
-      <w:proofErr w:type="spellEnd"/>
     </w:p>
     <w:p>
       <w:pPr>
@@ -7736,14 +8620,12 @@
         </w:rPr>
         <w:t xml:space="preserve">Создание топика в кластере </w:t>
       </w:r>
-      <w:proofErr w:type="spellStart"/>
       <w:r>
         <w:rPr>
           <w:lang w:val="en-US" w:eastAsia="ru-RU"/>
         </w:rPr>
         <w:t>KaaS</w:t>
       </w:r>
-      <w:proofErr w:type="spellEnd"/>
       <w:r>
         <w:rPr>
           <w:lang w:eastAsia="ru-RU"/>
@@ -7764,14 +8646,12 @@
           <w:lang w:eastAsia="ru-RU"/>
         </w:rPr>
       </w:pPr>
-      <w:proofErr w:type="spellStart"/>
       <w:r>
         <w:rPr>
           <w:lang w:eastAsia="ru-RU"/>
         </w:rPr>
         <w:t>Блаблабла</w:t>
       </w:r>
-      <w:proofErr w:type="spellEnd"/>
     </w:p>
     <w:p>
       <w:pPr>
@@ -7907,19 +8787,11 @@
         </w:rPr>
         <w:t xml:space="preserve"> </w:t>
       </w:r>
-      <w:proofErr w:type="spellStart"/>
-      <w:r>
-        <w:rPr>
-          <w:lang w:eastAsia="ru-RU"/>
-        </w:rPr>
-        <w:t>пайплайнов</w:t>
-      </w:r>
-      <w:proofErr w:type="spellEnd"/>
-      <w:r>
-        <w:rPr>
-          <w:lang w:eastAsia="ru-RU"/>
-        </w:rPr>
-        <w:t xml:space="preserve"> в репозитории</w:t>
+      <w:r>
+        <w:rPr>
+          <w:lang w:eastAsia="ru-RU"/>
+        </w:rPr>
+        <w:t>пайплайнов в репозитории</w:t>
       </w:r>
       <w:bookmarkEnd w:id="59"/>
     </w:p>
@@ -7953,28 +8825,24 @@
         </w:rPr>
         <w:t xml:space="preserve"> </w:t>
       </w:r>
-      <w:proofErr w:type="spellStart"/>
       <w:r>
         <w:rPr>
           <w:lang w:eastAsia="ru-RU"/>
         </w:rPr>
         <w:t>пайплайн</w:t>
       </w:r>
-      <w:proofErr w:type="spellEnd"/>
       <w:r>
         <w:rPr>
           <w:lang w:val="en-US" w:eastAsia="ru-RU"/>
         </w:rPr>
         <w:t xml:space="preserve"> (</w:t>
       </w:r>
-      <w:proofErr w:type="spellStart"/>
       <w:r>
         <w:rPr>
           <w:lang w:eastAsia="ru-RU"/>
         </w:rPr>
         <w:t>англ</w:t>
       </w:r>
-      <w:proofErr w:type="spellEnd"/>
       <w:r>
         <w:rPr>
           <w:lang w:val="en-US" w:eastAsia="ru-RU"/>
@@ -7985,48 +8853,33 @@
         <w:rPr>
           <w:lang w:val="en-US" w:eastAsia="ru-RU"/>
         </w:rPr>
-        <w:t xml:space="preserve">Continuous Integration / Continuous Delivery &amp; Deployment </w:t>
-      </w:r>
-      <w:proofErr w:type="gramStart"/>
+        <w:t>Continuous Integration / Continuous Delivery &amp; Deployment Pipeline</w:t>
+      </w:r>
       <w:r>
         <w:rPr>
           <w:lang w:val="en-US" w:eastAsia="ru-RU"/>
         </w:rPr>
-        <w:t>Pipeline</w:t>
+        <w:t xml:space="preserve">) </w:t>
       </w:r>
       <w:r>
         <w:rPr>
           <w:lang w:val="en-US" w:eastAsia="ru-RU"/>
         </w:rPr>
-        <w:t xml:space="preserve">) </w:t>
+        <w:t xml:space="preserve"> - </w:t>
+      </w:r>
+      <w:commentRangeStart w:id="60"/>
+      <w:r>
+        <w:rPr>
+          <w:lang w:eastAsia="ru-RU"/>
+        </w:rPr>
+        <w:t>определение</w:t>
       </w:r>
       <w:r>
         <w:rPr>
           <w:lang w:val="en-US" w:eastAsia="ru-RU"/>
         </w:rPr>
-        <w:t xml:space="preserve"> -</w:t>
-      </w:r>
-      <w:proofErr w:type="gramEnd"/>
-      <w:r>
-        <w:rPr>
-          <w:lang w:val="en-US" w:eastAsia="ru-RU"/>
-        </w:rPr>
         <w:t xml:space="preserve"> </w:t>
       </w:r>
-      <w:commentRangeStart w:id="60"/>
-      <w:r>
-        <w:rPr>
-          <w:lang w:eastAsia="ru-RU"/>
-        </w:rPr>
-        <w:t>определение</w:t>
-      </w:r>
-      <w:r>
-        <w:rPr>
-          <w:lang w:val="en-US" w:eastAsia="ru-RU"/>
-        </w:rPr>
-        <w:t xml:space="preserve"> </w:t>
-      </w:r>
-      <w:proofErr w:type="spellStart"/>
       <w:r>
         <w:rPr>
           <w:lang w:eastAsia="ru-RU"/>
@@ -8034,7 +8887,6 @@
         <w:t>пайплайна</w:t>
       </w:r>
       <w:commentRangeEnd w:id="60"/>
-      <w:proofErr w:type="spellEnd"/>
       <w:r>
         <w:rPr>
           <w:rStyle w:val="aff"/>
@@ -8058,21 +8910,7 @@
         <w:rPr>
           <w:lang w:eastAsia="ru-RU"/>
         </w:rPr>
-        <w:t xml:space="preserve">В данном репозитории при внесении изменений мы ожидаем, что будет произведено достаточно много действий. Чтобы не усложнять решение за счет ограничений </w:t>
-      </w:r>
-      <w:proofErr w:type="spellStart"/>
-      <w:r>
-        <w:rPr>
-          <w:lang w:eastAsia="ru-RU"/>
-        </w:rPr>
-        <w:t>пайплайнов</w:t>
-      </w:r>
-      <w:proofErr w:type="spellEnd"/>
-      <w:r>
-        <w:rPr>
-          <w:lang w:eastAsia="ru-RU"/>
-        </w:rPr>
-        <w:t xml:space="preserve">, все изменения будем производить в рамках одного шага – развертывания. На </w:t>
+        <w:t xml:space="preserve">В данном репозитории при внесении изменений мы ожидаем, что будет произведено достаточно много действий. Чтобы не усложнять решение за счет ограничений пайплайнов, все изменения будем производить в рамках одного шага – развертывания. На </w:t>
       </w:r>
       <w:r>
         <w:rPr>
@@ -8096,21 +8934,7 @@
         <w:rPr>
           <w:lang w:eastAsia="ru-RU"/>
         </w:rPr>
-        <w:t xml:space="preserve"> будут </w:t>
-      </w:r>
-      <w:proofErr w:type="spellStart"/>
-      <w:r>
-        <w:rPr>
-          <w:lang w:eastAsia="ru-RU"/>
-        </w:rPr>
-        <w:t>пайплайны</w:t>
-      </w:r>
-      <w:proofErr w:type="spellEnd"/>
-      <w:r>
-        <w:rPr>
-          <w:lang w:eastAsia="ru-RU"/>
-        </w:rPr>
-        <w:t xml:space="preserve"> со статическими проверками кода и конфигураций, которые включают в себя проверки отсутствия </w:t>
+        <w:t xml:space="preserve"> будут пайплайны со статическими проверками кода и конфигураций, которые включают в себя проверки отсутствия </w:t>
       </w:r>
       <w:r>
         <w:rPr>
@@ -8147,28 +8971,24 @@
         </w:rPr>
         <w:t xml:space="preserve">Существуют схемы </w:t>
       </w:r>
-      <w:proofErr w:type="spellStart"/>
       <w:r>
         <w:rPr>
           <w:lang w:val="en-US" w:eastAsia="ru-RU"/>
         </w:rPr>
         <w:t>Yaml</w:t>
       </w:r>
-      <w:proofErr w:type="spellEnd"/>
       <w:r>
         <w:rPr>
           <w:lang w:eastAsia="ru-RU"/>
         </w:rPr>
         <w:t xml:space="preserve">, тут хочу описать то, как будет выглядеть схема </w:t>
       </w:r>
-      <w:proofErr w:type="spellStart"/>
       <w:r>
         <w:rPr>
           <w:lang w:val="en-US" w:eastAsia="ru-RU"/>
         </w:rPr>
         <w:t>Yaml</w:t>
       </w:r>
-      <w:proofErr w:type="spellEnd"/>
       <w:r>
         <w:rPr>
           <w:lang w:eastAsia="ru-RU"/>
@@ -8288,41 +9108,22 @@
         <w:rPr>
           <w:lang w:eastAsia="ru-RU"/>
         </w:rPr>
-        <w:t>работы</w:t>
-      </w:r>
-      <w:proofErr w:type="gramStart"/>
-      <w:r>
-        <w:rPr>
-          <w:lang w:eastAsia="ru-RU"/>
-        </w:rPr>
-        <w:t xml:space="preserve"> </w:t>
-      </w:r>
-      <w:r>
-        <w:rPr>
-          <w:lang w:eastAsia="ru-RU"/>
-        </w:rPr>
-        <w:t>….</w:t>
-      </w:r>
-      <w:proofErr w:type="gramEnd"/>
-      <w:r>
-        <w:rPr>
-          <w:lang w:eastAsia="ru-RU"/>
-        </w:rPr>
-        <w:t>.</w:t>
+        <w:t xml:space="preserve">работы </w:t>
+      </w:r>
+      <w:r>
+        <w:rPr>
+          <w:lang w:eastAsia="ru-RU"/>
+        </w:rPr>
+        <w:t>…..</w:t>
       </w:r>
     </w:p>
     <w:p>
       <w:pPr>
         <w:pStyle w:val="af1"/>
       </w:pPr>
-      <w:proofErr w:type="gramStart"/>
       <w:r>
         <w:lastRenderedPageBreak/>
-        <w:t>Список использованных источников</w:t>
-      </w:r>
-      <w:proofErr w:type="gramEnd"/>
-      <w:r>
-        <w:t xml:space="preserve"> и литературы</w:t>
+        <w:t>Список использованных источников и литературы</w:t>
       </w:r>
     </w:p>
     <w:p>
@@ -8438,63 +9239,7 @@
         <w:rPr>
           <w:lang w:eastAsia="ru-RU"/>
         </w:rPr>
-        <w:t xml:space="preserve"> Бетси </w:t>
-      </w:r>
-      <w:proofErr w:type="spellStart"/>
-      <w:r>
-        <w:rPr>
-          <w:lang w:eastAsia="ru-RU"/>
-        </w:rPr>
-        <w:t>Бейер</w:t>
-      </w:r>
-      <w:proofErr w:type="spellEnd"/>
-      <w:r>
-        <w:rPr>
-          <w:lang w:eastAsia="ru-RU"/>
-        </w:rPr>
-        <w:t xml:space="preserve">, Нейл Ричард </w:t>
-      </w:r>
-      <w:proofErr w:type="spellStart"/>
-      <w:r>
-        <w:rPr>
-          <w:lang w:eastAsia="ru-RU"/>
-        </w:rPr>
-        <w:t>Мёрфи</w:t>
-      </w:r>
-      <w:proofErr w:type="spellEnd"/>
-      <w:r>
-        <w:rPr>
-          <w:lang w:eastAsia="ru-RU"/>
-        </w:rPr>
-        <w:t xml:space="preserve">, Дэвид </w:t>
-      </w:r>
-      <w:proofErr w:type="spellStart"/>
-      <w:r>
-        <w:rPr>
-          <w:lang w:eastAsia="ru-RU"/>
-        </w:rPr>
-        <w:t>Рензин</w:t>
-      </w:r>
-      <w:proofErr w:type="spellEnd"/>
-      <w:r>
-        <w:rPr>
-          <w:lang w:eastAsia="ru-RU"/>
-        </w:rPr>
-        <w:t xml:space="preserve">, Кент </w:t>
-      </w:r>
-      <w:proofErr w:type="spellStart"/>
-      <w:r>
-        <w:rPr>
-          <w:lang w:eastAsia="ru-RU"/>
-        </w:rPr>
-        <w:t>Кавахара</w:t>
-      </w:r>
-      <w:proofErr w:type="spellEnd"/>
-      <w:r>
-        <w:rPr>
-          <w:lang w:eastAsia="ru-RU"/>
-        </w:rPr>
-        <w:t xml:space="preserve"> и Стивен Торн</w:t>
+        <w:t xml:space="preserve"> Бетси Бейер, Нейл Ричард Мёрфи, Дэвид Рензин, Кент Кавахара и Стивен Торн</w:t>
       </w:r>
       <w:r>
         <w:rPr>
@@ -8567,7 +9312,7 @@
         </w:rPr>
         <w:t xml:space="preserve">.]., 2024 – URL: </w:t>
       </w:r>
-      <w:hyperlink r:id="rId18" w:tooltip="https://docs.docker.com/" w:history="1">
+      <w:hyperlink r:id="rId19" w:tooltip="https://docs.docker.com/" w:history="1">
         <w:r>
           <w:rPr>
             <w:rStyle w:val="af8"/>
@@ -8697,9 +9442,9 @@
       <w:bookmarkEnd w:id="68"/>
     </w:p>
     <w:sectPr>
-      <w:footerReference w:type="even" r:id="rId19"/>
-      <w:footerReference w:type="default" r:id="rId20"/>
-      <w:footerReference w:type="first" r:id="rId21"/>
+      <w:footerReference w:type="even" r:id="rId20"/>
+      <w:footerReference w:type="default" r:id="rId21"/>
+      <w:footerReference w:type="first" r:id="rId22"/>
       <w:pgSz w:w="11906" w:h="16838"/>
       <w:pgMar w:top="1134" w:right="851" w:bottom="1134" w:left="1701" w:header="709" w:footer="709" w:gutter="0"/>
       <w:cols w:space="708"/>
@@ -8743,15 +9488,7 @@
         <w:annotationRef/>
       </w:r>
       <w:r>
-        <w:t xml:space="preserve">Вот тут не получается изменить табуляцию на пробел с </w:t>
-      </w:r>
-      <w:proofErr w:type="spellStart"/>
-      <w:r>
-        <w:t>винды</w:t>
-      </w:r>
-      <w:proofErr w:type="spellEnd"/>
-      <w:r>
-        <w:t>, поправлю позднее</w:t>
+        <w:t>Вот тут не получается изменить табуляцию на пробел с винды, поправлю позднее</w:t>
       </w:r>
     </w:p>
   </w:comment>
@@ -8897,15 +9634,7 @@
         <w:t>раздел</w:t>
       </w:r>
       <w:r>
-        <w:t xml:space="preserve">, </w:t>
-      </w:r>
-      <w:proofErr w:type="spellStart"/>
-      <w:r>
-        <w:t>сгенерен</w:t>
-      </w:r>
-      <w:proofErr w:type="spellEnd"/>
-      <w:r>
-        <w:t xml:space="preserve"> </w:t>
+        <w:t xml:space="preserve">, сгенерен </w:t>
       </w:r>
       <w:r>
         <w:rPr>
@@ -8948,15 +9677,7 @@
         <w:annotationRef/>
       </w:r>
       <w:r>
-        <w:t xml:space="preserve">Перепроверь раздел, </w:t>
-      </w:r>
-      <w:proofErr w:type="spellStart"/>
-      <w:r>
-        <w:t>сгенерен</w:t>
-      </w:r>
-      <w:proofErr w:type="spellEnd"/>
-      <w:r>
-        <w:t xml:space="preserve"> </w:t>
+        <w:t xml:space="preserve">Перепроверь раздел, сгенерен </w:t>
       </w:r>
       <w:r>
         <w:rPr>
@@ -8991,15 +9712,7 @@
         <w:annotationRef/>
       </w:r>
       <w:r>
-        <w:t xml:space="preserve">Перепроверь раздел, </w:t>
-      </w:r>
-      <w:proofErr w:type="spellStart"/>
-      <w:r>
-        <w:t>сгенерен</w:t>
-      </w:r>
-      <w:proofErr w:type="spellEnd"/>
-      <w:r>
-        <w:t xml:space="preserve"> </w:t>
+        <w:t xml:space="preserve">Перепроверь раздел, сгенерен </w:t>
       </w:r>
       <w:r>
         <w:rPr>
@@ -9009,7 +9722,7 @@
       </w:r>
     </w:p>
   </w:comment>
-  <w:comment w:id="23" w:author="Егор Шамов" w:date="2025-04-18T03:34:00Z" w:initials="ЕШ">
+  <w:comment w:id="23" w:author="Егор Шамов" w:date="2025-04-26T02:59:00Z" w:initials="ЕШ">
     <w:p>
       <w:pPr>
         <w:pStyle w:val="aff0"/>
@@ -9021,7 +9734,26 @@
         <w:annotationRef/>
       </w:r>
       <w:r>
-        <w:t>НЕ ДОПИСАНО! Нужно вставить диаграмму!</w:t>
+        <w:rPr>
+          <w:lang w:val="en-US"/>
+        </w:rPr>
+        <w:t>TODO</w:t>
+      </w:r>
+    </w:p>
+  </w:comment>
+  <w:comment w:id="24" w:author="Егор Шамов" w:date="2025-04-26T03:11:00Z" w:initials="ЕШ">
+    <w:p>
+      <w:pPr>
+        <w:pStyle w:val="aff0"/>
+      </w:pPr>
+      <w:r>
+        <w:rPr>
+          <w:rStyle w:val="aff"/>
+        </w:rPr>
+        <w:annotationRef/>
+      </w:r>
+      <w:r>
+        <w:t>Это точно так?</w:t>
       </w:r>
     </w:p>
   </w:comment>
@@ -9165,13 +9897,8 @@
         <w:annotationRef/>
       </w:r>
       <w:r>
-        <w:t xml:space="preserve">Здесь надо заполнить определение </w:t>
-      </w:r>
-      <w:proofErr w:type="spellStart"/>
-      <w:r>
-        <w:t>пайплайна</w:t>
-      </w:r>
-      <w:proofErr w:type="spellEnd"/>
+        <w:t>Здесь надо заполнить определение пайплайна</w:t>
+      </w:r>
     </w:p>
   </w:comment>
   <w:comment w:id="63" w:author="Егор Шамов" w:date="2025-04-18T19:48:00Z" w:initials="ЕШ">
@@ -9352,7 +10079,8 @@
   <w15:commentEx w15:paraId="0B66BF98" w15:done="0"/>
   <w15:commentEx w15:paraId="5688A15E" w15:done="0"/>
   <w15:commentEx w15:paraId="4F7374AC" w15:done="0"/>
-  <w15:commentEx w15:paraId="5C33F420" w15:done="0"/>
+  <w15:commentEx w15:paraId="6508585A" w15:done="0"/>
+  <w15:commentEx w15:paraId="0C32694A" w15:done="0"/>
   <w15:commentEx w15:paraId="049FEB80" w15:done="0"/>
   <w15:commentEx w15:paraId="12420811" w15:done="0"/>
   <w15:commentEx w15:paraId="6BE96484" w15:done="0"/>
@@ -9379,7 +10107,7 @@
 </file>
 
 <file path=word/commentsExtensible.xml><?xml version="1.0" encoding="utf-8"?>
-<w16cex:commentsExtensible xmlns:wpc="http://schemas.microsoft.com/office/word/2010/wordprocessingCanvas" xmlns:cx="http://schemas.microsoft.com/office/drawing/2014/chartex" xmlns:cx1="http://schemas.microsoft.com/office/drawing/2015/9/8/chartex" xmlns:cx2="http://schemas.microsoft.com/office/drawing/2015/10/21/chartex" xmlns:cx3="http://schemas.microsoft.com/office/drawing/2016/5/9/chartex" xmlns:cx4="http://schemas.microsoft.com/office/drawing/2016/5/10/chartex" xmlns:cx5="http://schemas.microsoft.com/office/drawing/2016/5/11/chartex" xmlns:cx6="http://schemas.microsoft.com/office/drawing/2016/5/12/chartex" xmlns:cx7="http://schemas.microsoft.com/office/drawing/2016/5/13/chartex" xmlns:cx8="http://schemas.microsoft.com/office/drawing/2016/5/14/chartex" xmlns:mc="http://schemas.openxmlformats.org/markup-compatibility/2006" xmlns:aink="http://schemas.microsoft.com/office/drawing/2016/ink" xmlns:am3d="http://schemas.microsoft.com/office/drawing/2017/model3d" xmlns:o="urn:schemas-microsoft-com:office:office" xmlns:oel="http://schemas.microsoft.com/office/2019/extlst" xmlns:r="http://schemas.openxmlformats.org/officeDocument/2006/relationships" xmlns:m="http://schemas.openxmlformats.org/officeDocument/2006/math" xmlns:v="urn:schemas-microsoft-com:vml" xmlns:wp14="http://schemas.microsoft.com/office/word/2010/wordprocessingDrawing" xmlns:wp="http://schemas.openxmlformats.org/drawingml/2006/wordprocessingDrawing" xmlns:w10="urn:schemas-microsoft-com:office:word" xmlns:w="http://schemas.openxmlformats.org/wordprocessingml/2006/main" xmlns:w14="http://schemas.microsoft.com/office/word/2010/wordml" xmlns:w15="http://schemas.microsoft.com/office/word/2012/wordml" xmlns:w16cex="http://schemas.microsoft.com/office/word/2018/wordml/cex" xmlns:w16cid="http://schemas.microsoft.com/office/word/2016/wordml/cid" xmlns:w16="http://schemas.microsoft.com/office/word/2018/wordml" xmlns:w16sdtdh="http://schemas.microsoft.com/office/word/2020/wordml/sdtdatahash" xmlns:w16se="http://schemas.microsoft.com/office/word/2015/wordml/symex" xmlns:wpg="http://schemas.microsoft.com/office/word/2010/wordprocessingGroup" xmlns:wpi="http://schemas.microsoft.com/office/word/2010/wordprocessingInk" xmlns:wne="http://schemas.microsoft.com/office/word/2006/wordml" xmlns:wps="http://schemas.microsoft.com/office/word/2010/wordprocessingShape" mc:Ignorable="w14 w15 w16se w16cid w16 w16cex w16sdtdh wp14">
+<w16cex:commentsExtensible xmlns:wpc="http://schemas.microsoft.com/office/word/2010/wordprocessingCanvas" xmlns:cx="http://schemas.microsoft.com/office/drawing/2014/chartex" xmlns:cx1="http://schemas.microsoft.com/office/drawing/2015/9/8/chartex" xmlns:cx2="http://schemas.microsoft.com/office/drawing/2015/10/21/chartex" xmlns:cx3="http://schemas.microsoft.com/office/drawing/2016/5/9/chartex" xmlns:cx4="http://schemas.microsoft.com/office/drawing/2016/5/10/chartex" xmlns:cx5="http://schemas.microsoft.com/office/drawing/2016/5/11/chartex" xmlns:cx6="http://schemas.microsoft.com/office/drawing/2016/5/12/chartex" xmlns:cx7="http://schemas.microsoft.com/office/drawing/2016/5/13/chartex" xmlns:cx8="http://schemas.microsoft.com/office/drawing/2016/5/14/chartex" xmlns:cr="http://schemas.microsoft.com/office/comments/2020/reactions" xmlns:mc="http://schemas.openxmlformats.org/markup-compatibility/2006" xmlns:aink="http://schemas.microsoft.com/office/drawing/2016/ink" xmlns:am3d="http://schemas.microsoft.com/office/drawing/2017/model3d" xmlns:o="urn:schemas-microsoft-com:office:office" xmlns:oel="http://schemas.microsoft.com/office/2019/extlst" xmlns:r="http://schemas.openxmlformats.org/officeDocument/2006/relationships" xmlns:m="http://schemas.openxmlformats.org/officeDocument/2006/math" xmlns:v="urn:schemas-microsoft-com:vml" xmlns:wp14="http://schemas.microsoft.com/office/word/2010/wordprocessingDrawing" xmlns:wp="http://schemas.openxmlformats.org/drawingml/2006/wordprocessingDrawing" xmlns:w10="urn:schemas-microsoft-com:office:word" xmlns:w="http://schemas.openxmlformats.org/wordprocessingml/2006/main" xmlns:w14="http://schemas.microsoft.com/office/word/2010/wordml" xmlns:w15="http://schemas.microsoft.com/office/word/2012/wordml" xmlns:w16cex="http://schemas.microsoft.com/office/word/2018/wordml/cex" xmlns:w16cid="http://schemas.microsoft.com/office/word/2016/wordml/cid" xmlns:w16="http://schemas.microsoft.com/office/word/2018/wordml" xmlns:w16sdtdh="http://schemas.microsoft.com/office/word/2020/wordml/sdtdatahash" xmlns:w16se="http://schemas.microsoft.com/office/word/2015/wordml/symex" xmlns:wpg="http://schemas.microsoft.com/office/word/2010/wordprocessingGroup" xmlns:wpi="http://schemas.microsoft.com/office/word/2010/wordprocessingInk" xmlns:wne="http://schemas.microsoft.com/office/word/2006/wordml" xmlns:wps="http://schemas.microsoft.com/office/word/2010/wordprocessingShape" mc:Ignorable="w14 w15 w16se w16cid w16 w16cex w16sdtdh cr wp14">
   <w16cex:commentExtensible w16cex:durableId="3E0D02B0" w16cex:dateUtc="2025-04-17T21:18:00Z"/>
   <w16cex:commentExtensible w16cex:durableId="028CE4ED" w16cex:dateUtc="2025-04-17T16:16:00Z"/>
   <w16cex:commentExtensible w16cex:durableId="3EEA5962" w16cex:dateUtc="2025-04-17T17:28:00Z"/>
@@ -9392,7 +10120,8 @@
   <w16cex:commentExtensible w16cex:durableId="6639355B" w16cex:dateUtc="2025-04-17T20:11:00Z"/>
   <w16cex:commentExtensible w16cex:durableId="0053CD69" w16cex:dateUtc="2025-04-17T20:21:00Z"/>
   <w16cex:commentExtensible w16cex:durableId="33729352" w16cex:dateUtc="2025-04-17T20:16:00Z"/>
-  <w16cex:commentExtensible w16cex:durableId="4C7A6027" w16cex:dateUtc="2025-04-17T20:34:00Z"/>
+  <w16cex:commentExtensible w16cex:durableId="010E1CAA" w16cex:dateUtc="2025-04-25T19:59:00Z"/>
+  <w16cex:commentExtensible w16cex:durableId="79D92196" w16cex:dateUtc="2025-04-25T20:11:00Z"/>
   <w16cex:commentExtensible w16cex:durableId="2E70F125" w16cex:dateUtc="2025-04-17T20:43:00Z"/>
   <w16cex:commentExtensible w16cex:durableId="35ADA018" w16cex:dateUtc="2025-04-17T20:45:00Z"/>
   <w16cex:commentExtensible w16cex:durableId="4EF31693" w16cex:dateUtc="2025-04-17T21:15:00Z"/>
@@ -9432,7 +10161,8 @@
   <w16cid:commentId w16cid:paraId="0B66BF98" w16cid:durableId="6639355B"/>
   <w16cid:commentId w16cid:paraId="5688A15E" w16cid:durableId="0053CD69"/>
   <w16cid:commentId w16cid:paraId="4F7374AC" w16cid:durableId="33729352"/>
-  <w16cid:commentId w16cid:paraId="5C33F420" w16cid:durableId="4C7A6027"/>
+  <w16cid:commentId w16cid:paraId="6508585A" w16cid:durableId="010E1CAA"/>
+  <w16cid:commentId w16cid:paraId="0C32694A" w16cid:durableId="79D92196"/>
   <w16cid:commentId w16cid:paraId="049FEB80" w16cid:durableId="2E70F125"/>
   <w16cid:commentId w16cid:paraId="12420811" w16cid:durableId="35ADA018"/>
   <w16cid:commentId w16cid:paraId="6BE96484" w16cid:durableId="4EF31693"/>
@@ -9658,6 +10388,31 @@
       </w:pPr>
       <w:r>
         <w:continuationSeparator/>
+      </w:r>
+    </w:p>
+  </w:footnote>
+  <w:footnote w:id="1">
+    <w:p>
+      <w:pPr>
+        <w:pStyle w:val="aff9"/>
+      </w:pPr>
+      <w:r>
+        <w:rPr>
+          <w:rStyle w:val="affb"/>
+        </w:rPr>
+        <w:footnoteRef/>
+      </w:r>
+      <w:r>
+        <w:t xml:space="preserve"> </w:t>
+      </w:r>
+      <w:r>
+        <w:rPr>
+          <w:lang w:eastAsia="ru-RU"/>
+        </w:rPr>
+        <w:t xml:space="preserve">Случай отказа в согласовании в сценариях, указанных на рисунке 2 не будет рассмотрен, так как таких ситуаций еще не возникало и нет предпосылок, чтобы они возникли. </w:t>
+      </w:r>
+      <w:r>
+        <w:t>Отказ может возникнуть в случае проблем с какими-либо ресурсами, рассмотрение этого сценария не имеет смысла в данной работе.</w:t>
       </w:r>
     </w:p>
   </w:footnote>
@@ -17307,7 +18062,11 @@
         <w:ilvl w:val="5"/>
         <w:numId w:val="13"/>
       </w:numPr>
+      <w:tabs>
+        <w:tab w:val="num" w:pos="360"/>
+      </w:tabs>
       <w:spacing w:before="40"/>
+      <w:ind w:left="0" w:firstLine="709"/>
       <w:outlineLvl w:val="5"/>
     </w:pPr>
     <w:rPr>
@@ -17331,7 +18090,11 @@
         <w:ilvl w:val="6"/>
         <w:numId w:val="13"/>
       </w:numPr>
+      <w:tabs>
+        <w:tab w:val="num" w:pos="360"/>
+      </w:tabs>
       <w:spacing w:before="40"/>
+      <w:ind w:left="0" w:firstLine="709"/>
       <w:outlineLvl w:val="6"/>
     </w:pPr>
     <w:rPr>
@@ -17357,7 +18120,11 @@
         <w:ilvl w:val="7"/>
         <w:numId w:val="13"/>
       </w:numPr>
+      <w:tabs>
+        <w:tab w:val="num" w:pos="360"/>
+      </w:tabs>
       <w:spacing w:before="40"/>
+      <w:ind w:left="0" w:firstLine="709"/>
       <w:outlineLvl w:val="7"/>
     </w:pPr>
     <w:rPr>
@@ -17383,7 +18150,11 @@
         <w:ilvl w:val="8"/>
         <w:numId w:val="13"/>
       </w:numPr>
+      <w:tabs>
+        <w:tab w:val="num" w:pos="360"/>
+      </w:tabs>
       <w:spacing w:before="40"/>
+      <w:ind w:left="0" w:firstLine="709"/>
       <w:outlineLvl w:val="8"/>
     </w:pPr>
     <w:rPr>
@@ -17398,6 +18169,7 @@
   <w:style w:type="character" w:default="1" w:styleId="a3">
     <w:name w:val="Default Paragraph Font"/>
     <w:uiPriority w:val="1"/>
+    <w:semiHidden/>
     <w:unhideWhenUsed/>
   </w:style>
   <w:style w:type="table" w:default="1" w:styleId="a4">

</xml_diff>